<commit_message>
Introduction almost complete, Reference document about incidents add
</commit_message>
<xml_diff>
--- a/doc/epl361.2016.del1.reqs.modified_IEEE_template.docx
+++ b/doc/epl361.2016.del1.reqs.modified_IEEE_template.docx
@@ -412,7 +412,7 @@
         <w:tblStyle w:val="a"/>
         <w:tblW w:w="8856" w:type="dxa"/>
         <w:jc w:val="left"/>
-        <w:tblInd w:w="-124" w:type="dxa"/>
+        <w:tblInd w:w="-139" w:type="dxa"/>
         <w:tblBorders>
           <w:top w:val="single" w:sz="12" w:space="0" w:color="000001"/>
           <w:left w:val="single" w:sz="12" w:space="0" w:color="000001"/>
@@ -423,7 +423,7 @@
         </w:tblBorders>
         <w:tblCellMar>
           <w:top w:w="0" w:type="dxa"/>
-          <w:left w:w="92" w:type="dxa"/>
+          <w:left w:w="77" w:type="dxa"/>
           <w:bottom w:w="0" w:type="dxa"/>
           <w:right w:w="108" w:type="dxa"/>
         </w:tblCellMar>
@@ -432,8 +432,8 @@
       <w:tblGrid>
         <w:gridCol w:w="1818"/>
         <w:gridCol w:w="1800"/>
-        <w:gridCol w:w="3673"/>
-        <w:gridCol w:w="1564"/>
+        <w:gridCol w:w="3674"/>
+        <w:gridCol w:w="1563"/>
       </w:tblGrid>
       <w:tr>
         <w:trPr/>
@@ -450,7 +450,7 @@
             </w:tcBorders>
             <w:shd w:fill="auto" w:val="clear"/>
             <w:tcMar>
-              <w:left w:w="92" w:type="dxa"/>
+              <w:left w:w="77" w:type="dxa"/>
             </w:tcMar>
           </w:tcPr>
           <w:p>
@@ -487,7 +487,7 @@
             </w:tcBorders>
             <w:shd w:fill="auto" w:val="clear"/>
             <w:tcMar>
-              <w:left w:w="106" w:type="dxa"/>
+              <w:left w:w="98" w:type="dxa"/>
             </w:tcMar>
           </w:tcPr>
           <w:p>
@@ -513,7 +513,7 @@
         </w:tc>
         <w:tc>
           <w:tcPr>
-            <w:tcW w:w="3673" w:type="dxa"/>
+            <w:tcW w:w="3674" w:type="dxa"/>
             <w:tcBorders>
               <w:top w:val="single" w:sz="12" w:space="0" w:color="000001"/>
               <w:left w:val="single" w:sz="6" w:space="0" w:color="000001"/>
@@ -524,7 +524,7 @@
             </w:tcBorders>
             <w:shd w:fill="auto" w:val="clear"/>
             <w:tcMar>
-              <w:left w:w="106" w:type="dxa"/>
+              <w:left w:w="98" w:type="dxa"/>
             </w:tcMar>
           </w:tcPr>
           <w:p>
@@ -550,7 +550,7 @@
         </w:tc>
         <w:tc>
           <w:tcPr>
-            <w:tcW w:w="1564" w:type="dxa"/>
+            <w:tcW w:w="1563" w:type="dxa"/>
             <w:tcBorders>
               <w:top w:val="single" w:sz="12" w:space="0" w:color="000001"/>
               <w:left w:val="single" w:sz="6" w:space="0" w:color="000001"/>
@@ -561,7 +561,7 @@
             </w:tcBorders>
             <w:shd w:fill="auto" w:val="clear"/>
             <w:tcMar>
-              <w:left w:w="106" w:type="dxa"/>
+              <w:left w:w="98" w:type="dxa"/>
             </w:tcMar>
           </w:tcPr>
           <w:p>
@@ -601,7 +601,7 @@
             </w:tcBorders>
             <w:shd w:fill="auto" w:val="clear"/>
             <w:tcMar>
-              <w:left w:w="92" w:type="dxa"/>
+              <w:left w:w="77" w:type="dxa"/>
             </w:tcMar>
           </w:tcPr>
           <w:p>
@@ -635,7 +635,142 @@
             </w:tcBorders>
             <w:shd w:fill="auto" w:val="clear"/>
             <w:tcMar>
-              <w:left w:w="106" w:type="dxa"/>
+              <w:left w:w="98" w:type="dxa"/>
+            </w:tcMar>
+          </w:tcPr>
+          <w:p>
+            <w:pPr>
+              <w:pStyle w:val="Normal"/>
+              <w:spacing w:before="60" w:after="60"/>
+              <w:rPr/>
+            </w:pPr>
+            <w:r>
+              <w:rPr>
+                <w:sz w:val="20"/>
+                <w:szCs w:val="20"/>
+                <w:lang w:val="el-GR"/>
+              </w:rPr>
+              <w:t>Team</w:t>
+            </w:r>
+          </w:p>
+        </w:tc>
+        <w:tc>
+          <w:tcPr>
+            <w:tcW w:w="3674" w:type="dxa"/>
+            <w:tcBorders>
+              <w:top w:val="single" w:sz="6" w:space="0" w:color="000001"/>
+              <w:left w:val="single" w:sz="6" w:space="0" w:color="000001"/>
+              <w:bottom w:val="single" w:sz="6" w:space="0" w:color="000001"/>
+              <w:right w:val="single" w:sz="6" w:space="0" w:color="000001"/>
+              <w:insideH w:val="single" w:sz="6" w:space="0" w:color="000001"/>
+              <w:insideV w:val="single" w:sz="6" w:space="0" w:color="000001"/>
+            </w:tcBorders>
+            <w:shd w:fill="auto" w:val="clear"/>
+            <w:tcMar>
+              <w:left w:w="98" w:type="dxa"/>
+            </w:tcMar>
+          </w:tcPr>
+          <w:p>
+            <w:pPr>
+              <w:pStyle w:val="Normal"/>
+              <w:spacing w:before="60" w:after="60"/>
+              <w:rPr>
+                <w:lang w:val="el-GR"/>
+              </w:rPr>
+            </w:pPr>
+            <w:r>
+              <w:rPr>
+                <w:sz w:val="20"/>
+                <w:szCs w:val="20"/>
+                <w:lang w:val="el-GR"/>
+              </w:rPr>
+              <w:t>Initial draft created for distribution and review comments</w:t>
+            </w:r>
+          </w:p>
+        </w:tc>
+        <w:tc>
+          <w:tcPr>
+            <w:tcW w:w="1563" w:type="dxa"/>
+            <w:tcBorders>
+              <w:top w:val="single" w:sz="6" w:space="0" w:color="000001"/>
+              <w:left w:val="single" w:sz="6" w:space="0" w:color="000001"/>
+              <w:bottom w:val="single" w:sz="6" w:space="0" w:color="000001"/>
+              <w:right w:val="single" w:sz="12" w:space="0" w:color="000001"/>
+              <w:insideH w:val="single" w:sz="6" w:space="0" w:color="000001"/>
+              <w:insideV w:val="single" w:sz="12" w:space="0" w:color="000001"/>
+            </w:tcBorders>
+            <w:shd w:fill="auto" w:val="clear"/>
+            <w:tcMar>
+              <w:left w:w="98" w:type="dxa"/>
+            </w:tcMar>
+          </w:tcPr>
+          <w:p>
+            <w:pPr>
+              <w:pStyle w:val="Normal"/>
+              <w:spacing w:before="60" w:after="60"/>
+              <w:rPr/>
+            </w:pPr>
+            <w:r>
+              <w:rPr>
+                <w:sz w:val="20"/>
+                <w:szCs w:val="20"/>
+                <w:lang w:val="el-GR"/>
+              </w:rPr>
+              <w:t>02/10/2016</w:t>
+            </w:r>
+          </w:p>
+        </w:tc>
+      </w:tr>
+      <w:tr>
+        <w:trPr/>
+        <w:tc>
+          <w:tcPr>
+            <w:tcW w:w="1818" w:type="dxa"/>
+            <w:tcBorders>
+              <w:top w:val="single" w:sz="6" w:space="0" w:color="000001"/>
+              <w:left w:val="single" w:sz="12" w:space="0" w:color="000001"/>
+              <w:bottom w:val="single" w:sz="6" w:space="0" w:color="000001"/>
+              <w:right w:val="single" w:sz="6" w:space="0" w:color="000001"/>
+              <w:insideH w:val="single" w:sz="6" w:space="0" w:color="000001"/>
+              <w:insideV w:val="single" w:sz="6" w:space="0" w:color="000001"/>
+            </w:tcBorders>
+            <w:shd w:fill="auto" w:val="clear"/>
+            <w:tcMar>
+              <w:left w:w="77" w:type="dxa"/>
+            </w:tcMar>
+          </w:tcPr>
+          <w:p>
+            <w:pPr>
+              <w:pStyle w:val="Normal"/>
+              <w:spacing w:before="60" w:after="60"/>
+              <w:rPr>
+                <w:lang w:val="el-GR"/>
+              </w:rPr>
+            </w:pPr>
+            <w:r>
+              <w:rPr>
+                <w:sz w:val="20"/>
+                <w:szCs w:val="20"/>
+                <w:lang w:val="el-GR"/>
+              </w:rPr>
+              <w:t>Preliminary</w:t>
+            </w:r>
+          </w:p>
+        </w:tc>
+        <w:tc>
+          <w:tcPr>
+            <w:tcW w:w="1800" w:type="dxa"/>
+            <w:tcBorders>
+              <w:top w:val="single" w:sz="6" w:space="0" w:color="000001"/>
+              <w:left w:val="single" w:sz="6" w:space="0" w:color="000001"/>
+              <w:bottom w:val="single" w:sz="6" w:space="0" w:color="000001"/>
+              <w:right w:val="single" w:sz="6" w:space="0" w:color="000001"/>
+              <w:insideH w:val="single" w:sz="6" w:space="0" w:color="000001"/>
+              <w:insideV w:val="single" w:sz="6" w:space="0" w:color="000001"/>
+            </w:tcBorders>
+            <w:shd w:fill="auto" w:val="clear"/>
+            <w:tcMar>
+              <w:left w:w="98" w:type="dxa"/>
             </w:tcMar>
           </w:tcPr>
           <w:p>
@@ -658,7 +793,7 @@
         </w:tc>
         <w:tc>
           <w:tcPr>
-            <w:tcW w:w="3673" w:type="dxa"/>
+            <w:tcW w:w="3674" w:type="dxa"/>
             <w:tcBorders>
               <w:top w:val="single" w:sz="6" w:space="0" w:color="000001"/>
               <w:left w:val="single" w:sz="6" w:space="0" w:color="000001"/>
@@ -669,7 +804,7 @@
             </w:tcBorders>
             <w:shd w:fill="auto" w:val="clear"/>
             <w:tcMar>
-              <w:left w:w="106" w:type="dxa"/>
+              <w:left w:w="98" w:type="dxa"/>
             </w:tcMar>
           </w:tcPr>
           <w:p>
@@ -686,13 +821,13 @@
                 <w:szCs w:val="20"/>
                 <w:lang w:val="el-GR"/>
               </w:rPr>
-              <w:t>Initial draft created for distribution and review comments</w:t>
+              <w:t>Second draft incorporating initial review comments, distributed for final review</w:t>
             </w:r>
           </w:p>
         </w:tc>
         <w:tc>
           <w:tcPr>
-            <w:tcW w:w="1564" w:type="dxa"/>
+            <w:tcW w:w="1563" w:type="dxa"/>
             <w:tcBorders>
               <w:top w:val="single" w:sz="6" w:space="0" w:color="000001"/>
               <w:left w:val="single" w:sz="6" w:space="0" w:color="000001"/>
@@ -703,7 +838,7 @@
             </w:tcBorders>
             <w:shd w:fill="auto" w:val="clear"/>
             <w:tcMar>
-              <w:left w:w="106" w:type="dxa"/>
+              <w:left w:w="98" w:type="dxa"/>
             </w:tcMar>
           </w:tcPr>
           <w:p>
@@ -740,7 +875,7 @@
             </w:tcBorders>
             <w:shd w:fill="auto" w:val="clear"/>
             <w:tcMar>
-              <w:left w:w="92" w:type="dxa"/>
+              <w:left w:w="77" w:type="dxa"/>
             </w:tcMar>
           </w:tcPr>
           <w:p>
@@ -757,7 +892,7 @@
                 <w:szCs w:val="20"/>
                 <w:lang w:val="el-GR"/>
               </w:rPr>
-              <w:t>Preliminary</w:t>
+              <w:t>Final</w:t>
             </w:r>
           </w:p>
         </w:tc>
@@ -774,7 +909,7 @@
             </w:tcBorders>
             <w:shd w:fill="auto" w:val="clear"/>
             <w:tcMar>
-              <w:left w:w="106" w:type="dxa"/>
+              <w:left w:w="98" w:type="dxa"/>
             </w:tcMar>
           </w:tcPr>
           <w:p>
@@ -797,7 +932,7 @@
         </w:tc>
         <w:tc>
           <w:tcPr>
-            <w:tcW w:w="3673" w:type="dxa"/>
+            <w:tcW w:w="3674" w:type="dxa"/>
             <w:tcBorders>
               <w:top w:val="single" w:sz="6" w:space="0" w:color="000001"/>
               <w:left w:val="single" w:sz="6" w:space="0" w:color="000001"/>
@@ -808,7 +943,7 @@
             </w:tcBorders>
             <w:shd w:fill="auto" w:val="clear"/>
             <w:tcMar>
-              <w:left w:w="106" w:type="dxa"/>
+              <w:left w:w="98" w:type="dxa"/>
             </w:tcMar>
           </w:tcPr>
           <w:p>
@@ -825,13 +960,13 @@
                 <w:szCs w:val="20"/>
                 <w:lang w:val="el-GR"/>
               </w:rPr>
-              <w:t>Second draft incorporating initial review comments, distributed for final review</w:t>
+              <w:t>First complete draft, which is placed under change control</w:t>
             </w:r>
           </w:p>
         </w:tc>
         <w:tc>
           <w:tcPr>
-            <w:tcW w:w="1564" w:type="dxa"/>
+            <w:tcW w:w="1563" w:type="dxa"/>
             <w:tcBorders>
               <w:top w:val="single" w:sz="6" w:space="0" w:color="000001"/>
               <w:left w:val="single" w:sz="6" w:space="0" w:color="000001"/>
@@ -842,7 +977,7 @@
             </w:tcBorders>
             <w:shd w:fill="auto" w:val="clear"/>
             <w:tcMar>
-              <w:left w:w="106" w:type="dxa"/>
+              <w:left w:w="98" w:type="dxa"/>
             </w:tcMar>
           </w:tcPr>
           <w:p>
@@ -879,7 +1014,7 @@
             </w:tcBorders>
             <w:shd w:fill="auto" w:val="clear"/>
             <w:tcMar>
-              <w:left w:w="92" w:type="dxa"/>
+              <w:left w:w="77" w:type="dxa"/>
             </w:tcMar>
           </w:tcPr>
           <w:p>
@@ -896,7 +1031,7 @@
                 <w:szCs w:val="20"/>
                 <w:lang w:val="el-GR"/>
               </w:rPr>
-              <w:t>Final</w:t>
+              <w:t>Revision 1</w:t>
             </w:r>
           </w:p>
         </w:tc>
@@ -913,7 +1048,7 @@
             </w:tcBorders>
             <w:shd w:fill="auto" w:val="clear"/>
             <w:tcMar>
-              <w:left w:w="106" w:type="dxa"/>
+              <w:left w:w="98" w:type="dxa"/>
             </w:tcMar>
           </w:tcPr>
           <w:p>
@@ -936,7 +1071,7 @@
         </w:tc>
         <w:tc>
           <w:tcPr>
-            <w:tcW w:w="3673" w:type="dxa"/>
+            <w:tcW w:w="3674" w:type="dxa"/>
             <w:tcBorders>
               <w:top w:val="single" w:sz="6" w:space="0" w:color="000001"/>
               <w:left w:val="single" w:sz="6" w:space="0" w:color="000001"/>
@@ -947,7 +1082,7 @@
             </w:tcBorders>
             <w:shd w:fill="auto" w:val="clear"/>
             <w:tcMar>
-              <w:left w:w="106" w:type="dxa"/>
+              <w:left w:w="98" w:type="dxa"/>
             </w:tcMar>
           </w:tcPr>
           <w:p>
@@ -964,13 +1099,13 @@
                 <w:szCs w:val="20"/>
                 <w:lang w:val="el-GR"/>
               </w:rPr>
-              <w:t>First complete draft, which is placed under change control</w:t>
+              <w:t>Revised draft, revised according to the change control process and maintained under change control</w:t>
             </w:r>
           </w:p>
         </w:tc>
         <w:tc>
           <w:tcPr>
-            <w:tcW w:w="1564" w:type="dxa"/>
+            <w:tcW w:w="1563" w:type="dxa"/>
             <w:tcBorders>
               <w:top w:val="single" w:sz="6" w:space="0" w:color="000001"/>
               <w:left w:val="single" w:sz="6" w:space="0" w:color="000001"/>
@@ -981,7 +1116,7 @@
             </w:tcBorders>
             <w:shd w:fill="auto" w:val="clear"/>
             <w:tcMar>
-              <w:left w:w="106" w:type="dxa"/>
+              <w:left w:w="98" w:type="dxa"/>
             </w:tcMar>
           </w:tcPr>
           <w:p>
@@ -1018,146 +1153,7 @@
             </w:tcBorders>
             <w:shd w:fill="auto" w:val="clear"/>
             <w:tcMar>
-              <w:left w:w="92" w:type="dxa"/>
-            </w:tcMar>
-          </w:tcPr>
-          <w:p>
-            <w:pPr>
-              <w:pStyle w:val="Normal"/>
-              <w:spacing w:before="60" w:after="60"/>
-              <w:rPr>
-                <w:lang w:val="el-GR"/>
-              </w:rPr>
-            </w:pPr>
-            <w:r>
-              <w:rPr>
-                <w:sz w:val="20"/>
-                <w:szCs w:val="20"/>
-                <w:lang w:val="el-GR"/>
-              </w:rPr>
-              <w:t>Revision 1</w:t>
-            </w:r>
-          </w:p>
-        </w:tc>
-        <w:tc>
-          <w:tcPr>
-            <w:tcW w:w="1800" w:type="dxa"/>
-            <w:tcBorders>
-              <w:top w:val="single" w:sz="6" w:space="0" w:color="000001"/>
-              <w:left w:val="single" w:sz="6" w:space="0" w:color="000001"/>
-              <w:bottom w:val="single" w:sz="6" w:space="0" w:color="000001"/>
-              <w:right w:val="single" w:sz="6" w:space="0" w:color="000001"/>
-              <w:insideH w:val="single" w:sz="6" w:space="0" w:color="000001"/>
-              <w:insideV w:val="single" w:sz="6" w:space="0" w:color="000001"/>
-            </w:tcBorders>
-            <w:shd w:fill="auto" w:val="clear"/>
-            <w:tcMar>
-              <w:left w:w="106" w:type="dxa"/>
-            </w:tcMar>
-          </w:tcPr>
-          <w:p>
-            <w:pPr>
-              <w:pStyle w:val="Normal"/>
-              <w:spacing w:before="60" w:after="60"/>
-              <w:rPr>
-                <w:lang w:val="el-GR"/>
-              </w:rPr>
-            </w:pPr>
-            <w:r>
-              <w:rPr>
-                <w:sz w:val="20"/>
-                <w:szCs w:val="20"/>
-                <w:lang w:val="el-GR"/>
-              </w:rPr>
-              <w:t>TBD</w:t>
-            </w:r>
-          </w:p>
-        </w:tc>
-        <w:tc>
-          <w:tcPr>
-            <w:tcW w:w="3673" w:type="dxa"/>
-            <w:tcBorders>
-              <w:top w:val="single" w:sz="6" w:space="0" w:color="000001"/>
-              <w:left w:val="single" w:sz="6" w:space="0" w:color="000001"/>
-              <w:bottom w:val="single" w:sz="6" w:space="0" w:color="000001"/>
-              <w:right w:val="single" w:sz="6" w:space="0" w:color="000001"/>
-              <w:insideH w:val="single" w:sz="6" w:space="0" w:color="000001"/>
-              <w:insideV w:val="single" w:sz="6" w:space="0" w:color="000001"/>
-            </w:tcBorders>
-            <w:shd w:fill="auto" w:val="clear"/>
-            <w:tcMar>
-              <w:left w:w="106" w:type="dxa"/>
-            </w:tcMar>
-          </w:tcPr>
-          <w:p>
-            <w:pPr>
-              <w:pStyle w:val="Normal"/>
-              <w:spacing w:before="60" w:after="60"/>
-              <w:rPr>
-                <w:lang w:val="el-GR"/>
-              </w:rPr>
-            </w:pPr>
-            <w:r>
-              <w:rPr>
-                <w:sz w:val="20"/>
-                <w:szCs w:val="20"/>
-                <w:lang w:val="el-GR"/>
-              </w:rPr>
-              <w:t>Revised draft, revised according to the change control process and maintained under change control</w:t>
-            </w:r>
-          </w:p>
-        </w:tc>
-        <w:tc>
-          <w:tcPr>
-            <w:tcW w:w="1564" w:type="dxa"/>
-            <w:tcBorders>
-              <w:top w:val="single" w:sz="6" w:space="0" w:color="000001"/>
-              <w:left w:val="single" w:sz="6" w:space="0" w:color="000001"/>
-              <w:bottom w:val="single" w:sz="6" w:space="0" w:color="000001"/>
-              <w:right w:val="single" w:sz="12" w:space="0" w:color="000001"/>
-              <w:insideH w:val="single" w:sz="6" w:space="0" w:color="000001"/>
-              <w:insideV w:val="single" w:sz="12" w:space="0" w:color="000001"/>
-            </w:tcBorders>
-            <w:shd w:fill="auto" w:val="clear"/>
-            <w:tcMar>
-              <w:left w:w="106" w:type="dxa"/>
-            </w:tcMar>
-          </w:tcPr>
-          <w:p>
-            <w:pPr>
-              <w:pStyle w:val="Normal"/>
-              <w:spacing w:before="60" w:after="60"/>
-              <w:rPr>
-                <w:lang w:val="el-GR"/>
-              </w:rPr>
-            </w:pPr>
-            <w:r>
-              <w:rPr>
-                <w:sz w:val="20"/>
-                <w:szCs w:val="20"/>
-                <w:lang w:val="el-GR"/>
-              </w:rPr>
-              <w:t>TBD</w:t>
-            </w:r>
-          </w:p>
-        </w:tc>
-      </w:tr>
-      <w:tr>
-        <w:trPr/>
-        <w:tc>
-          <w:tcPr>
-            <w:tcW w:w="1818" w:type="dxa"/>
-            <w:tcBorders>
-              <w:top w:val="single" w:sz="6" w:space="0" w:color="000001"/>
-              <w:left w:val="single" w:sz="12" w:space="0" w:color="000001"/>
-              <w:bottom w:val="single" w:sz="6" w:space="0" w:color="000001"/>
-              <w:right w:val="single" w:sz="6" w:space="0" w:color="000001"/>
-              <w:insideH w:val="single" w:sz="6" w:space="0" w:color="000001"/>
-              <w:insideV w:val="single" w:sz="6" w:space="0" w:color="000001"/>
-            </w:tcBorders>
-            <w:shd w:fill="auto" w:val="clear"/>
-            <w:tcMar>
-              <w:left w:w="92" w:type="dxa"/>
+              <w:left w:w="77" w:type="dxa"/>
             </w:tcMar>
           </w:tcPr>
           <w:p>
@@ -1191,7 +1187,7 @@
             </w:tcBorders>
             <w:shd w:fill="auto" w:val="clear"/>
             <w:tcMar>
-              <w:left w:w="106" w:type="dxa"/>
+              <w:left w:w="98" w:type="dxa"/>
             </w:tcMar>
           </w:tcPr>
           <w:p>
@@ -1214,7 +1210,7 @@
         </w:tc>
         <w:tc>
           <w:tcPr>
-            <w:tcW w:w="3673" w:type="dxa"/>
+            <w:tcW w:w="3674" w:type="dxa"/>
             <w:tcBorders>
               <w:top w:val="single" w:sz="6" w:space="0" w:color="000001"/>
               <w:left w:val="single" w:sz="6" w:space="0" w:color="000001"/>
@@ -1225,7 +1221,7 @@
             </w:tcBorders>
             <w:shd w:fill="auto" w:val="clear"/>
             <w:tcMar>
-              <w:left w:w="106" w:type="dxa"/>
+              <w:left w:w="98" w:type="dxa"/>
             </w:tcMar>
           </w:tcPr>
           <w:p>
@@ -1248,7 +1244,7 @@
         </w:tc>
         <w:tc>
           <w:tcPr>
-            <w:tcW w:w="1564" w:type="dxa"/>
+            <w:tcW w:w="1563" w:type="dxa"/>
             <w:tcBorders>
               <w:top w:val="single" w:sz="6" w:space="0" w:color="000001"/>
               <w:left w:val="single" w:sz="6" w:space="0" w:color="000001"/>
@@ -1259,7 +1255,7 @@
             </w:tcBorders>
             <w:shd w:fill="auto" w:val="clear"/>
             <w:tcMar>
-              <w:left w:w="106" w:type="dxa"/>
+              <w:left w:w="98" w:type="dxa"/>
             </w:tcMar>
           </w:tcPr>
           <w:p>
@@ -1296,7 +1292,7 @@
             </w:tcBorders>
             <w:shd w:fill="auto" w:val="clear"/>
             <w:tcMar>
-              <w:left w:w="92" w:type="dxa"/>
+              <w:left w:w="77" w:type="dxa"/>
             </w:tcMar>
           </w:tcPr>
           <w:p>
@@ -1330,7 +1326,7 @@
             </w:tcBorders>
             <w:shd w:fill="auto" w:val="clear"/>
             <w:tcMar>
-              <w:left w:w="106" w:type="dxa"/>
+              <w:left w:w="98" w:type="dxa"/>
             </w:tcMar>
           </w:tcPr>
           <w:p>
@@ -1353,7 +1349,7 @@
         </w:tc>
         <w:tc>
           <w:tcPr>
-            <w:tcW w:w="3673" w:type="dxa"/>
+            <w:tcW w:w="3674" w:type="dxa"/>
             <w:tcBorders>
               <w:top w:val="single" w:sz="6" w:space="0" w:color="000001"/>
               <w:left w:val="single" w:sz="6" w:space="0" w:color="000001"/>
@@ -1364,7 +1360,7 @@
             </w:tcBorders>
             <w:shd w:fill="auto" w:val="clear"/>
             <w:tcMar>
-              <w:left w:w="106" w:type="dxa"/>
+              <w:left w:w="98" w:type="dxa"/>
             </w:tcMar>
           </w:tcPr>
           <w:p>
@@ -1387,7 +1383,7 @@
         </w:tc>
         <w:tc>
           <w:tcPr>
-            <w:tcW w:w="1564" w:type="dxa"/>
+            <w:tcW w:w="1563" w:type="dxa"/>
             <w:tcBorders>
               <w:top w:val="single" w:sz="6" w:space="0" w:color="000001"/>
               <w:left w:val="single" w:sz="6" w:space="0" w:color="000001"/>
@@ -1398,7 +1394,7 @@
             </w:tcBorders>
             <w:shd w:fill="auto" w:val="clear"/>
             <w:tcMar>
-              <w:left w:w="106" w:type="dxa"/>
+              <w:left w:w="98" w:type="dxa"/>
             </w:tcMar>
           </w:tcPr>
           <w:p>
@@ -2906,64 +2902,25 @@
       </w:pPr>
       <w:r>
         <w:rPr>
-          <w:lang w:val="el-GR"/>
-        </w:rPr>
-      </w:r>
-    </w:p>
-    <w:p>
-      <w:pPr>
-        <w:pStyle w:val="Normal"/>
-        <w:rPr>
-          <w:lang w:val="el-GR"/>
-        </w:rPr>
-      </w:pPr>
-      <w:r>
-        <w:rPr>
-          <w:i/>
-          <w:color w:val="000080"/>
-          <w:lang w:val="el-GR"/>
-        </w:rPr>
-        <w:t>Σ</w:t>
-      </w:r>
-      <w:r>
-        <w:rPr>
-          <w:i/>
-          <w:color w:val="000080"/>
-          <w:lang w:val="el-GR"/>
-        </w:rPr>
-        <w:t xml:space="preserve">τα πλαίσια του μαθήματος Τεχνολογία Λογισμικού μας ανατέθηκε να αναπτύξουμε ένα σύστημα αναφοράς ηλεκτρονικών εγκλήματων </w:t>
-      </w:r>
-      <w:r>
-        <w:rPr>
-          <w:i/>
-          <w:color w:val="000080"/>
-          <w:lang w:val="el-GR"/>
-        </w:rPr>
-        <w:t>και της προώθησης τους στις κατάλληλες υπηρεσίες και αρχές</w:t>
-      </w:r>
-      <w:r>
-        <w:rPr>
-          <w:i/>
-          <w:color w:val="000080"/>
-          <w:lang w:val="el-GR"/>
-        </w:rPr>
-        <w:t xml:space="preserve">. Το σύστημα θα πρέπει να παρέχει την δυνατότητα </w:t>
-      </w:r>
-      <w:r>
-        <w:rPr>
-          <w:i/>
-          <w:color w:val="000080"/>
-          <w:lang w:val="el-GR"/>
-        </w:rPr>
-        <w:t>στους</w:t>
-      </w:r>
-      <w:r>
-        <w:rPr>
-          <w:i/>
-          <w:color w:val="000080"/>
-          <w:lang w:val="el-GR"/>
-        </w:rPr>
-        <w:t xml:space="preserve"> χρήστες</w:t>
+          <w:i/>
+          <w:color w:val="000080"/>
+        </w:rPr>
+      </w:r>
+    </w:p>
+    <w:p>
+      <w:pPr>
+        <w:pStyle w:val="Normal"/>
+        <w:rPr>
+          <w:lang w:val="el-GR"/>
+        </w:rPr>
+      </w:pPr>
+      <w:r>
+        <w:rPr>
+          <w:i/>
+          <w:color w:val="000080"/>
+          <w:lang w:val="el-GR"/>
+        </w:rPr>
+        <w:t>Στα πλαίσια του μαθήματος Τεχνολογία Λογισμικού μας ανατέθηκε να αναπτύξουμε ένα σύστημα αναφοράς ηλεκτρονικών εγκλήματων και της προώθησης τους στις κατάλληλες υπηρεσίες και αρχές. Το σύστημα θα πρέπει να παρέχει την δυνατότητα στους χρήστες</w:t>
       </w:r>
       <w:r>
         <w:rPr>
@@ -2980,111 +2937,7 @@
           <w:color w:val="000080"/>
           <w:lang w:val="el-GR"/>
         </w:rPr>
-        <w:t xml:space="preserve"> να μπορούν </w:t>
-      </w:r>
-      <w:r>
-        <w:rPr>
-          <w:i/>
-          <w:color w:val="000080"/>
-          <w:lang w:val="el-GR"/>
-        </w:rPr>
-        <w:t>να</w:t>
-      </w:r>
-      <w:r>
-        <w:rPr>
-          <w:i/>
-          <w:color w:val="000080"/>
-          <w:lang w:val="el-GR"/>
-        </w:rPr>
-        <w:t xml:space="preserve"> </w:t>
-      </w:r>
-      <w:r>
-        <w:rPr>
-          <w:i/>
-          <w:color w:val="000080"/>
-          <w:lang w:val="el-GR"/>
-        </w:rPr>
-        <w:t xml:space="preserve">επικοινωνούν </w:t>
-      </w:r>
-      <w:r>
-        <w:rPr>
-          <w:i/>
-          <w:color w:val="000080"/>
-          <w:lang w:val="el-GR"/>
-        </w:rPr>
-        <w:t>μέσω της ιστοσελίδας που θα αναπτυχθεί,</w:t>
-      </w:r>
-      <w:r>
-        <w:rPr>
-          <w:i/>
-          <w:color w:val="000080"/>
-          <w:lang w:val="el-GR"/>
-        </w:rPr>
-        <w:t xml:space="preserve"> με τους αρμόδιους για την αναφορά ενός περιστατικού. </w:t>
-      </w:r>
-      <w:r>
-        <w:rPr>
-          <w:i/>
-          <w:color w:val="000080"/>
-          <w:lang w:val="el-GR"/>
-        </w:rPr>
-        <w:t xml:space="preserve">Ο σκοπός του παρών εγγράφου είναι </w:t>
-      </w:r>
-      <w:r>
-        <w:rPr>
-          <w:i/>
-          <w:color w:val="000080"/>
-          <w:lang w:val="el-GR"/>
-        </w:rPr>
-        <w:t>η εύρεση και η ορθή</w:t>
-      </w:r>
-      <w:r>
-        <w:rPr>
-          <w:i/>
-          <w:color w:val="000080"/>
-          <w:lang w:val="el-GR"/>
-        </w:rPr>
-        <w:t xml:space="preserve"> καταγραφή των απαιτήσεων του </w:t>
-      </w:r>
-      <w:r>
-        <w:rPr>
-          <w:i/>
-          <w:color w:val="000080"/>
-          <w:lang w:val="el-GR"/>
-        </w:rPr>
-        <w:t>πιο πάνω συστήματος</w:t>
-      </w:r>
-      <w:r>
-        <w:rPr>
-          <w:i/>
-          <w:color w:val="000080"/>
-          <w:lang w:val="el-GR"/>
-        </w:rPr>
-        <w:t xml:space="preserve">. </w:t>
-      </w:r>
-      <w:r>
-        <w:rPr>
-          <w:i/>
-          <w:color w:val="000080"/>
-          <w:lang w:val="el-GR"/>
-        </w:rPr>
-        <w:t>Τ</w:t>
-      </w:r>
-      <w:r>
-        <w:rPr>
-          <w:i/>
-          <w:color w:val="000080"/>
-          <w:lang w:val="el-GR"/>
-        </w:rPr>
-        <w:t xml:space="preserve">ο έγγραφο αυτό απευθύνεται στον πελάτη </w:t>
-      </w:r>
-      <w:r>
-        <w:rPr>
-          <w:i/>
-          <w:color w:val="000080"/>
-          <w:lang w:val="el-GR"/>
-        </w:rPr>
-        <w:t>(CNTI</w:t>
+        <w:t xml:space="preserve"> να μπορούν να επικοινωνούν μέσω της ιστοσελίδας που θα αναπτυχθεί, με τους αρμόδιους για την αναφορά ενός περιστατικού</w:t>
       </w:r>
       <w:r>
         <w:rPr>
@@ -3101,15 +2954,24 @@
           <w:color w:val="000080"/>
           <w:lang w:val="el-GR"/>
         </w:rPr>
-        <w:t>)</w:t>
-      </w:r>
-      <w:r>
-        <w:rPr>
-          <w:i/>
-          <w:color w:val="000080"/>
-          <w:lang w:val="el-GR"/>
-        </w:rPr>
-        <w:t xml:space="preserve"> καθώς και στο development team</w:t>
+        <w:t>. Ο σκοπός του παρών εγγράφου είναι η εύρεση και η ορθή καταγραφή των απαιτήσεων του πιο πάνω συστήματος. Το έγγραφο αυτό απευθύνεται στον πελάτη (CNTI</w:t>
+      </w:r>
+      <w:r>
+        <w:rPr>
+          <w:i/>
+          <w:color w:val="000080"/>
+          <w:vertAlign w:val="superscript"/>
+          <w:lang w:val="el-GR"/>
+        </w:rPr>
+        <w:t>2</w:t>
+      </w:r>
+      <w:r>
+        <w:rPr>
+          <w:i/>
+          <w:color w:val="000080"/>
+          <w:lang w:val="el-GR"/>
+        </w:rPr>
+        <w:t>) καθώς και στο development team</w:t>
       </w:r>
       <w:r>
         <w:rPr>
@@ -3150,9 +3012,7 @@
     <w:p>
       <w:pPr>
         <w:pStyle w:val="Normal"/>
-        <w:rPr>
-          <w:lang w:val="el-GR"/>
-        </w:rPr>
+        <w:rPr/>
       </w:pPr>
       <w:bookmarkStart w:id="2" w:name="h.3znysh7"/>
       <w:bookmarkEnd w:id="2"/>
@@ -3186,41 +3046,37 @@
     <w:p>
       <w:pPr>
         <w:pStyle w:val="Normal"/>
-        <w:rPr>
-          <w:lang w:val="el-GR"/>
-        </w:rPr>
-      </w:pPr>
-      <w:r>
-        <w:rPr>
-          <w:i/>
-          <w:color w:val="000080"/>
-          <w:lang w:val="el-GR"/>
-        </w:rPr>
-        <w:t>Οι χρήστες του συστήματος όπως προαναφέρθηκε θα μπορούν να αναφέρουν ένα ηλεκτρονικό έγκλημα ή να αιτηθούν κάποιου είδους βο</w:t>
-      </w:r>
-      <w:r>
-        <w:rPr>
-          <w:i/>
-          <w:color w:val="000080"/>
-          <w:lang w:val="el-GR"/>
-        </w:rPr>
-        <w:t>ήθεια.</w:t>
-      </w:r>
-    </w:p>
-    <w:p>
-      <w:pPr>
-        <w:pStyle w:val="Normal"/>
-        <w:rPr>
-          <w:lang w:val="el-GR"/>
-        </w:rPr>
-      </w:pPr>
-      <w:r>
-        <w:rPr>
-          <w:i/>
-          <w:color w:val="000080"/>
-          <w:lang w:val="el-GR"/>
-        </w:rPr>
-        <w:t>Το σύστημα θα περιλαμβάνει 2 κύριες λειτουργίες:</w:t>
+        <w:rPr/>
+      </w:pPr>
+      <w:r>
+        <w:rPr>
+          <w:i/>
+          <w:color w:val="000080"/>
+          <w:lang w:val="el-GR"/>
+        </w:rPr>
+        <w:t xml:space="preserve">Ο σκοπός του συστήματος είναι να </w:t>
+      </w:r>
+    </w:p>
+    <w:p>
+      <w:pPr>
+        <w:pStyle w:val="Normal"/>
+        <w:rPr/>
+      </w:pPr>
+      <w:r>
+        <w:rPr>
+          <w:i/>
+          <w:color w:val="000080"/>
+          <w:lang w:val="el-GR"/>
+        </w:rPr>
+        <w:t>Το σύστημα που θα υλοποιηθεί θα πρέπει να παρέχει τις ακόλουθες λειτουργίες:</w:t>
+      </w:r>
+      <w:r>
+        <w:rPr>
+          <w:i/>
+          <w:color w:val="000080"/>
+          <w:lang w:val="el-GR"/>
+        </w:rPr>
+        <w:t xml:space="preserve"> </w:t>
       </w:r>
     </w:p>
     <w:p>
@@ -3228,24 +3084,17 @@
         <w:pStyle w:val="Normal"/>
         <w:numPr>
           <w:ilvl w:val="0"/>
-          <w:numId w:val="9"/>
+          <w:numId w:val="10"/>
         </w:numPr>
-        <w:rPr>
-          <w:b/>
-          <w:b/>
-          <w:bCs/>
-          <w:lang w:val="el-GR"/>
-        </w:rPr>
-      </w:pPr>
-      <w:r>
-        <w:rPr>
-          <w:b/>
-          <w:bCs/>
-          <w:i/>
-          <w:color w:val="000080"/>
-          <w:lang w:val="el-GR"/>
-        </w:rPr>
-        <w:t>Hotline</w:t>
+        <w:rPr/>
+      </w:pPr>
+      <w:r>
+        <w:rPr>
+          <w:i/>
+          <w:color w:val="000080"/>
+          <w:lang w:val="el-GR"/>
+        </w:rPr>
+        <w:t>Ζωντανή συνομιλία(Live Chat)</w:t>
       </w:r>
     </w:p>
     <w:p>
@@ -3256,6 +3105,283 @@
           <w:numId w:val="0"/>
         </w:numPr>
         <w:ind w:left="720" w:hanging="0"/>
+        <w:rPr/>
+      </w:pPr>
+      <w:r>
+        <w:rPr>
+          <w:i/>
+          <w:color w:val="000080"/>
+          <w:lang w:val="el-GR"/>
+        </w:rPr>
+        <w:t xml:space="preserve">Ο </w:t>
+      </w:r>
+      <w:r>
+        <w:rPr>
+          <w:i/>
+          <w:color w:val="000080"/>
+          <w:lang w:val="el-GR"/>
+        </w:rPr>
+        <w:t>χρήστης θα μπορεί να επικοινωνεί με κάποιο διαθέσιμο λειτουργό εξυπηρέτησης μέσω της ιστοσελίδας σε ζωντανό χρόνο για την αναφορά κάποιου περιστατικού.</w:t>
+      </w:r>
+    </w:p>
+    <w:p>
+      <w:pPr>
+        <w:pStyle w:val="Normal"/>
+        <w:numPr>
+          <w:ilvl w:val="0"/>
+          <w:numId w:val="10"/>
+        </w:numPr>
+        <w:rPr/>
+      </w:pPr>
+      <w:r>
+        <w:rPr>
+          <w:i/>
+          <w:color w:val="000080"/>
+          <w:lang w:val="el-GR"/>
+        </w:rPr>
+        <w:t>Φόρμα περιγραφής υπόθεσης</w:t>
+      </w:r>
+    </w:p>
+    <w:p>
+      <w:pPr>
+        <w:pStyle w:val="Normal"/>
+        <w:numPr>
+          <w:ilvl w:val="0"/>
+          <w:numId w:val="0"/>
+        </w:numPr>
+        <w:ind w:left="720" w:hanging="0"/>
+        <w:rPr/>
+      </w:pPr>
+      <w:r>
+        <w:rPr>
+          <w:i/>
+          <w:color w:val="000080"/>
+          <w:lang w:val="el-GR"/>
+        </w:rPr>
+        <w:t>Ακολουθόντας τα βήματα που θα αναγράφονται στην φόρμα, ο</w:t>
+      </w:r>
+      <w:r>
+        <w:rPr>
+          <w:i/>
+          <w:color w:val="000080"/>
+          <w:lang w:val="el-GR"/>
+        </w:rPr>
+        <w:t xml:space="preserve"> </w:t>
+      </w:r>
+      <w:r>
+        <w:rPr>
+          <w:i/>
+          <w:color w:val="000080"/>
+          <w:lang w:val="el-GR"/>
+        </w:rPr>
+        <w:t xml:space="preserve">χρήστης θα μπορεί να στέλνει μια λεπτομερή περιγραφή( μαζί με συννημένα αρχεία) </w:t>
+      </w:r>
+    </w:p>
+    <w:p>
+      <w:pPr>
+        <w:pStyle w:val="Normal"/>
+        <w:numPr>
+          <w:ilvl w:val="0"/>
+          <w:numId w:val="10"/>
+        </w:numPr>
+        <w:rPr/>
+      </w:pPr>
+      <w:r>
+        <w:rPr>
+          <w:i/>
+          <w:color w:val="000080"/>
+          <w:lang w:val="el-GR"/>
+        </w:rPr>
+        <w:t>Φόρμα Hotline φόρμα</w:t>
+      </w:r>
+    </w:p>
+    <w:p>
+      <w:pPr>
+        <w:pStyle w:val="Normal"/>
+        <w:numPr>
+          <w:ilvl w:val="0"/>
+          <w:numId w:val="0"/>
+        </w:numPr>
+        <w:ind w:left="720" w:hanging="0"/>
+        <w:rPr/>
+      </w:pPr>
+      <w:r>
+        <w:rPr>
+          <w:i/>
+          <w:color w:val="000080"/>
+          <w:lang w:val="el-GR"/>
+        </w:rPr>
+        <w:t>Ο χρήστης θα μπορεί να στέλνει την αναφορά κάποιου περιστατικού ανώνυμα στην αστυνομία, ακολουθόντας τα βήματα που αναγράφονται στην φόρμα.</w:t>
+      </w:r>
+    </w:p>
+    <w:p>
+      <w:pPr>
+        <w:pStyle w:val="Normal"/>
+        <w:numPr>
+          <w:ilvl w:val="0"/>
+          <w:numId w:val="10"/>
+        </w:numPr>
+        <w:rPr/>
+      </w:pPr>
+      <w:r>
+        <w:rPr>
+          <w:i/>
+          <w:color w:val="000080"/>
+          <w:lang w:val="el-GR"/>
+        </w:rPr>
+        <w:t xml:space="preserve">Φόρμα Helpline </w:t>
+      </w:r>
+    </w:p>
+    <w:p>
+      <w:pPr>
+        <w:pStyle w:val="Normal"/>
+        <w:numPr>
+          <w:ilvl w:val="0"/>
+          <w:numId w:val="0"/>
+        </w:numPr>
+        <w:ind w:left="720" w:hanging="0"/>
+        <w:rPr/>
+      </w:pPr>
+      <w:r>
+        <w:rPr>
+          <w:i/>
+          <w:color w:val="000080"/>
+          <w:lang w:val="el-GR"/>
+        </w:rPr>
+        <w:t>Ο χρήστης θα μπορεί να αιτηθεί κάποιου είδους βοήθειας σχετικά με τα περιστατικά που αναφέρονται στο κείμενο [3] με την συμπλήρωση της φόρμας, αφήνοντας στοιχεία επικοινωνίας.</w:t>
+      </w:r>
+    </w:p>
+    <w:p>
+      <w:pPr>
+        <w:pStyle w:val="Normal"/>
+        <w:numPr>
+          <w:ilvl w:val="0"/>
+          <w:numId w:val="10"/>
+        </w:numPr>
+        <w:rPr/>
+      </w:pPr>
+      <w:r>
+        <w:rPr>
+          <w:i/>
+          <w:color w:val="000080"/>
+          <w:lang w:val="el-GR"/>
+        </w:rPr>
+        <w:t>Τηλεφωνικό κέντρο</w:t>
+      </w:r>
+    </w:p>
+    <w:p>
+      <w:pPr>
+        <w:pStyle w:val="Normal"/>
+        <w:numPr>
+          <w:ilvl w:val="0"/>
+          <w:numId w:val="0"/>
+        </w:numPr>
+        <w:ind w:left="720" w:hanging="0"/>
+        <w:rPr/>
+      </w:pPr>
+      <w:r>
+        <w:rPr>
+          <w:i/>
+          <w:color w:val="000080"/>
+          <w:lang w:val="el-GR"/>
+        </w:rPr>
+        <w:t>Ο χρήστης μπορεί να συνομιλήσει με κάποιον λειτουργό εξυπηρέτησης για κάποιο περιστατικό στο οποίο ο λειτουργός θα συμπληρώσει την ανάλογη φόρμα.</w:t>
+      </w:r>
+    </w:p>
+    <w:p>
+      <w:pPr>
+        <w:pStyle w:val="Normal"/>
+        <w:numPr>
+          <w:ilvl w:val="0"/>
+          <w:numId w:val="0"/>
+        </w:numPr>
+        <w:ind w:left="720" w:hanging="0"/>
+        <w:rPr>
+          <w:i/>
+          <w:i/>
+          <w:color w:val="000080"/>
+          <w:lang w:val="el-GR"/>
+        </w:rPr>
+      </w:pPr>
+      <w:r>
+        <w:rPr/>
+      </w:r>
+    </w:p>
+    <w:p>
+      <w:pPr>
+        <w:pStyle w:val="Normal"/>
+        <w:rPr/>
+      </w:pPr>
+      <w:r>
+        <w:rPr>
+          <w:i/>
+          <w:color w:val="000080"/>
+          <w:lang w:val="el-GR"/>
+        </w:rPr>
+        <w:t>Στο τμήμα 3 υπάρχει εκτενής αναφορά στις απαιτήσεις των πιο πάνω λειτουργιών.</w:t>
+      </w:r>
+    </w:p>
+    <w:p>
+      <w:pPr>
+        <w:pStyle w:val="Normal"/>
+        <w:rPr>
+          <w:i/>
+          <w:i/>
+          <w:color w:val="000080"/>
+          <w:lang w:val="el-GR"/>
+        </w:rPr>
+      </w:pPr>
+      <w:r>
+        <w:rPr/>
+      </w:r>
+    </w:p>
+    <w:p>
+      <w:pPr>
+        <w:pStyle w:val="Normal"/>
+        <w:rPr>
+          <w:i/>
+          <w:i/>
+          <w:color w:val="000080"/>
+          <w:lang w:val="el-GR"/>
+        </w:rPr>
+      </w:pPr>
+      <w:r>
+        <w:rPr/>
+      </w:r>
+    </w:p>
+    <w:p>
+      <w:pPr>
+        <w:pStyle w:val="Normal"/>
+        <w:numPr>
+          <w:ilvl w:val="0"/>
+          <w:numId w:val="9"/>
+        </w:numPr>
+        <w:rPr>
+          <w:b/>
+          <w:b/>
+          <w:bCs/>
+          <w:lang w:val="el-GR"/>
+        </w:rPr>
+      </w:pPr>
+      <w:r>
+        <w:rPr>
+          <w:b/>
+          <w:bCs/>
+          <w:i/>
+          <w:color w:val="000080"/>
+          <w:lang w:val="el-GR"/>
+        </w:rPr>
+        <w:t>Hotline</w:t>
+      </w:r>
+    </w:p>
+    <w:p>
+      <w:pPr>
+        <w:pStyle w:val="Normal"/>
+        <w:numPr>
+          <w:ilvl w:val="0"/>
+          <w:numId w:val="0"/>
+        </w:numPr>
+        <w:ind w:left="720" w:hanging="0"/>
         <w:rPr>
           <w:lang w:val="el-GR"/>
         </w:rPr>
@@ -3268,7 +3394,15 @@
           <w:color w:val="000080"/>
           <w:lang w:val="el-GR"/>
         </w:rPr>
-        <w:t>Ο σκοπός αυτού του υποσυστήματος είναι η α</w:t>
+        <w:t xml:space="preserve">Ο σκοπός αυτού του υποσυστήματος είναι η αναφορά σοβαρών περιστατικών και η παραπομπή τους  στο τμήμα ηλεκτρονικού εγλήματος της αστυνομίας Κύπρου. </w:t>
+      </w:r>
+      <w:r>
+        <w:rPr>
+          <w:i/>
+          <w:color w:val="000080"/>
+          <w:lang w:val="el-GR"/>
+        </w:rPr>
+        <w:t xml:space="preserve">Τα περιστατικά ανήκουν στις εξής κατηγορίες: Child Sexual abuse Material, Online Grooming, </w:t>
       </w:r>
       <w:r>
         <w:rPr>
@@ -3278,93 +3412,7 @@
           <w:color w:val="000080"/>
           <w:lang w:val="el-GR"/>
         </w:rPr>
-        <w:t xml:space="preserve">ναφορά σοβαρών περιστατικών </w:t>
-      </w:r>
-      <w:r>
-        <w:rPr>
-          <w:b w:val="false"/>
-          <w:bCs w:val="false"/>
-          <w:i/>
-          <w:color w:val="000080"/>
-          <w:lang w:val="el-GR"/>
-        </w:rPr>
-        <w:t xml:space="preserve">και η παραπομπή τους  στο τμήμα ηλεκτρονικού εγλήματος της αστυνομίας Κύπρου. </w:t>
-      </w:r>
-      <w:r>
-        <w:rPr>
-          <w:i/>
-          <w:color w:val="000080"/>
-          <w:lang w:val="el-GR"/>
-        </w:rPr>
-        <w:t xml:space="preserve">Τα περιστατικά ανήκουν στις εξής κατηγορίες: </w:t>
-      </w:r>
-      <w:r>
-        <w:rPr>
-          <w:i/>
-          <w:color w:val="000080"/>
-          <w:lang w:val="el-GR"/>
-        </w:rPr>
-        <w:t xml:space="preserve">Child Sexual abuse Material, Online Grooming, </w:t>
-      </w:r>
-      <w:r>
-        <w:rPr>
-          <w:b w:val="false"/>
-          <w:bCs w:val="false"/>
-          <w:i/>
-          <w:color w:val="000080"/>
-          <w:lang w:val="el-GR"/>
-        </w:rPr>
-        <w:t xml:space="preserve">Black mail.  </w:t>
-      </w:r>
-      <w:r>
-        <w:rPr>
-          <w:b w:val="false"/>
-          <w:bCs w:val="false"/>
-          <w:i/>
-          <w:color w:val="000080"/>
-          <w:lang w:val="el-GR"/>
-        </w:rPr>
-        <w:t xml:space="preserve">Οι χρήστες θα μπορούν μέσω τις ιστοσελίδας να </w:t>
-      </w:r>
-      <w:r>
-        <w:rPr>
-          <w:b w:val="false"/>
-          <w:bCs w:val="false"/>
-          <w:i/>
-          <w:color w:val="000080"/>
-          <w:lang w:val="el-GR"/>
-        </w:rPr>
-        <w:t xml:space="preserve"> καταγγέλουν ένα περιστατικό είτε ανώνυμα είτε δίνοντας στοιχεία επικοινωνίας. Ο κύριος λόγος ύπαρξης του Hotline, είναι η παροχή ανωνυμίας κατά την αναφορά της υπόθεσης σε αντίθεση με την απευθείας αναφορά τους στην αστυνομία όπου θα χρειαστεί κατάθεση στοιχείων. Με αυτόν τον τρόπο το σύστημα παροτρείνει τους χρήστες </w:t>
-      </w:r>
-      <w:r>
-        <w:rPr>
-          <w:b w:val="false"/>
-          <w:bCs w:val="false"/>
-          <w:i/>
-          <w:color w:val="000080"/>
-          <w:lang w:val="el-GR"/>
-        </w:rPr>
-        <w:t xml:space="preserve">να κάνουν την καταγγελία χωρίς κανένα δισταγμό. </w:t>
-      </w:r>
-      <w:r>
-        <w:rPr>
-          <w:b w:val="false"/>
-          <w:bCs w:val="false"/>
-          <w:i/>
-          <w:color w:val="000080"/>
-          <w:lang w:val="el-GR"/>
-        </w:rPr>
-        <w:t xml:space="preserve">Στόχος του Hotline, είναι η έγκαιρη </w:t>
-      </w:r>
-      <w:r>
-        <w:rPr>
-          <w:b w:val="false"/>
-          <w:bCs w:val="false"/>
-          <w:i/>
-          <w:color w:val="000080"/>
-          <w:lang w:val="el-GR"/>
-        </w:rPr>
-        <w:t xml:space="preserve">αναφορά της υπόθεσης στην αστυνομία.  </w:t>
+        <w:t xml:space="preserve">Black mail.  Οι χρήστες θα μπορούν μέσω τις ιστοσελίδας να  καταγγέλουν ένα περιστατικό είτε ανώνυμα είτε δίνοντας στοιχεία επικοινωνίας. Ο κύριος λόγος ύπαρξης του Hotline, είναι η παροχή ανωνυμίας κατά την αναφορά της υπόθεσης σε αντίθεση με την απευθείας αναφορά τους στην αστυνομία όπου θα χρειαστεί κατάθεση στοιχείων. Με αυτόν τον τρόπο το σύστημα παροτρείνει τους χρήστες να κάνουν την καταγγελία χωρίς κανένα δισταγμό. Στόχος του Hotline, είναι η έγκαιρη αναφορά της υπόθεσης στην αστυνομία.  </w:t>
       </w:r>
     </w:p>
     <w:p>
@@ -3386,15 +3434,6 @@
           <w:lang w:val="el-GR"/>
         </w:rPr>
         <w:tab/>
-      </w:r>
-      <w:r>
-        <w:rPr>
-          <w:b w:val="false"/>
-          <w:bCs w:val="false"/>
-          <w:i/>
-          <w:color w:val="000080"/>
-          <w:lang w:val="el-GR"/>
-        </w:rPr>
         <w:t xml:space="preserve">Παράλληλα θα γίνεται καταγραφή , η κατηγορία και </w:t>
         <w:tab/>
         <w:t>ημερομηνία</w:t>
@@ -3476,185 +3515,31 @@
       <w:pPr>
         <w:pStyle w:val="Normal"/>
         <w:rPr>
-          <w:b w:val="false"/>
-          <w:b w:val="false"/>
-          <w:bCs w:val="false"/>
-          <w:i/>
-          <w:i/>
-          <w:color w:val="000080"/>
-        </w:rPr>
-      </w:pPr>
-      <w:r>
-        <w:rPr>
-          <w:b/>
-          <w:bCs/>
-          <w:lang w:val="el-GR"/>
-        </w:rPr>
-      </w:r>
-    </w:p>
-    <w:p>
-      <w:pPr>
-        <w:pStyle w:val="Normal"/>
-        <w:rPr>
-          <w:i/>
-          <w:i/>
-          <w:color w:val="000080"/>
-        </w:rPr>
-      </w:pPr>
-      <w:r>
-        <w:rPr>
-          <w:lang w:val="el-GR"/>
-        </w:rPr>
-      </w:r>
-    </w:p>
-    <w:p>
-      <w:pPr>
-        <w:pStyle w:val="Normal"/>
-        <w:rPr>
-          <w:i/>
-          <w:i/>
-          <w:color w:val="000080"/>
-        </w:rPr>
-      </w:pPr>
-      <w:r>
-        <w:rPr>
-          <w:lang w:val="el-GR"/>
-        </w:rPr>
-      </w:r>
-    </w:p>
-    <w:p>
-      <w:pPr>
-        <w:pStyle w:val="Normal"/>
-        <w:rPr>
-          <w:lang w:val="el-GR"/>
-        </w:rPr>
-      </w:pPr>
-      <w:r>
-        <w:rPr>
-          <w:i/>
-          <w:color w:val="000080"/>
-          <w:lang w:val="el-GR"/>
-        </w:rPr>
-        <w:t xml:space="preserve">Hotline </w:t>
-      </w:r>
-      <w:r>
-        <w:rPr>
-          <w:i/>
-          <w:color w:val="000080"/>
-          <w:lang w:val="el-GR"/>
-        </w:rPr>
-        <w:t>Για σοβαρής μορφής περιστατικά</w:t>
-      </w:r>
-    </w:p>
-    <w:p>
-      <w:pPr>
-        <w:pStyle w:val="Normal"/>
-        <w:rPr>
-          <w:lang w:val="el-GR"/>
-        </w:rPr>
-      </w:pPr>
-      <w:r>
-        <w:rPr>
-          <w:i/>
-          <w:color w:val="000080"/>
-          <w:lang w:val="el-GR"/>
-        </w:rPr>
-        <w:t>Child Sexual abuse Material(Online Grooming)</w:t>
-      </w:r>
-    </w:p>
-    <w:p>
-      <w:pPr>
-        <w:pStyle w:val="Normal"/>
-        <w:rPr>
-          <w:lang w:val="el-GR"/>
-        </w:rPr>
-      </w:pPr>
-      <w:r>
-        <w:rPr>
-          <w:i/>
-          <w:color w:val="000080"/>
-          <w:lang w:val="el-GR"/>
-        </w:rPr>
-        <w:t>Black mail</w:t>
-      </w:r>
-    </w:p>
-    <w:p>
-      <w:pPr>
-        <w:pStyle w:val="Normal"/>
-        <w:rPr>
-          <w:i/>
-          <w:i/>
-          <w:color w:val="000080"/>
-        </w:rPr>
-      </w:pPr>
-      <w:r>
-        <w:rPr>
-          <w:lang w:val="el-GR"/>
-        </w:rPr>
-      </w:r>
-    </w:p>
-    <w:p>
-      <w:pPr>
-        <w:pStyle w:val="Normal"/>
-        <w:rPr>
-          <w:lang w:val="el-GR"/>
-        </w:rPr>
-      </w:pPr>
-      <w:r>
-        <w:rPr>
-          <w:i/>
-          <w:color w:val="000080"/>
-          <w:lang w:val="el-GR"/>
-        </w:rPr>
-        <w:t>Helpline</w:t>
-      </w:r>
-    </w:p>
-    <w:p>
-      <w:pPr>
-        <w:pStyle w:val="Normal"/>
-        <w:rPr>
-          <w:lang w:val="el-GR"/>
-        </w:rPr>
-      </w:pPr>
-      <w:r>
-        <w:rPr>
-          <w:i/>
-          <w:color w:val="000080"/>
-          <w:lang w:val="el-GR"/>
-        </w:rPr>
-        <w:t>Για πιο ήπιας μορφής περιστατικά</w:t>
-      </w:r>
-    </w:p>
-    <w:p>
-      <w:pPr>
-        <w:pStyle w:val="Normal"/>
-        <w:rPr>
-          <w:lang w:val="el-GR"/>
-        </w:rPr>
-      </w:pPr>
-      <w:r>
-        <w:rPr>
-          <w:i/>
-          <w:color w:val="000080"/>
-          <w:lang w:val="el-GR"/>
-        </w:rPr>
-        <w:t xml:space="preserve">Cyber-bulling </w:t>
-      </w:r>
-    </w:p>
-    <w:p>
-      <w:pPr>
-        <w:pStyle w:val="Normal"/>
-        <w:rPr>
-          <w:lang w:val="el-GR"/>
-        </w:rPr>
-      </w:pPr>
-      <w:r>
-        <w:rPr>
-          <w:i/>
-          <w:color w:val="000080"/>
-          <w:lang w:val="el-GR"/>
-        </w:rPr>
-        <w:t>Online hate</w:t>
+          <w:i/>
+          <w:i/>
+          <w:color w:val="000080"/>
+          <w:lang w:val="el-GR"/>
+        </w:rPr>
+      </w:pPr>
+      <w:r>
+        <w:rPr>
+          <w:i/>
+          <w:color w:val="000080"/>
+        </w:rPr>
+      </w:r>
+    </w:p>
+    <w:p>
+      <w:pPr>
+        <w:pStyle w:val="Normal"/>
+        <w:rPr>
+          <w:i/>
+          <w:i/>
+          <w:color w:val="000080"/>
+          <w:lang w:val="el-GR"/>
+        </w:rPr>
+      </w:pPr>
+      <w:r>
+        <w:rPr/>
       </w:r>
     </w:p>
     <w:p>
@@ -3717,12 +3602,23 @@
     <w:p>
       <w:pPr>
         <w:pStyle w:val="Normal"/>
-        <w:rPr>
-          <w:b w:val="false"/>
+        <w:rPr/>
+      </w:pPr>
+      <w:r>
+        <w:rPr>
           <w:b w:val="false"/>
           <w:bCs w:val="false"/>
-          <w:lang w:val="el-GR"/>
-        </w:rPr>
+          <w:i/>
+          <w:color w:val="000080"/>
+          <w:lang w:val="el-GR"/>
+        </w:rPr>
+        <w:t>1.Χρήστης - Το άτομο το οποίο θέλει να αναφέρει ένα περιστατικό ηλεκτρονικού εγκλήματος</w:t>
+      </w:r>
+    </w:p>
+    <w:p>
+      <w:pPr>
+        <w:pStyle w:val="Normal"/>
+        <w:rPr/>
       </w:pPr>
       <w:r>
         <w:rPr>
@@ -3732,7 +3628,23 @@
           <w:color w:val="000080"/>
           <w:lang w:val="el-GR"/>
         </w:rPr>
-        <w:t>1.Χρήστης - Το άτομο το οποίο θέλει να αναφέρει ένα περιστατικό ηλεκτρονικού εγκλήματος</w:t>
+        <w:t>2. Περιστατικό – Βλέπε συννημένο αρχείο [3]</w:t>
+      </w:r>
+    </w:p>
+    <w:p>
+      <w:pPr>
+        <w:pStyle w:val="Normal"/>
+        <w:rPr/>
+      </w:pPr>
+      <w:r>
+        <w:rPr>
+          <w:b w:val="false"/>
+          <w:bCs w:val="false"/>
+          <w:i/>
+          <w:color w:val="000080"/>
+          <w:lang w:val="el-GR"/>
+        </w:rPr>
+        <w:t>Development Team:</w:t>
       </w:r>
     </w:p>
     <w:p>
@@ -3759,63 +3671,38 @@
     <w:p>
       <w:pPr>
         <w:pStyle w:val="Normal"/>
-        <w:rPr>
-          <w:lang w:val="el-GR"/>
-        </w:rPr>
-      </w:pPr>
-      <w:r>
-        <w:rPr>
-          <w:i/>
-          <w:color w:val="000080"/>
-          <w:lang w:val="el-GR"/>
-        </w:rPr>
-        <w:t>2</w:t>
-      </w:r>
-      <w:r>
-        <w:rPr>
-          <w:i/>
-          <w:color w:val="000080"/>
-          <w:lang w:val="el-GR"/>
-        </w:rPr>
-        <w:t>. CNTI :</w:t>
-      </w:r>
-      <w:r>
-        <w:rPr>
-          <w:i/>
-          <w:color w:val="000080"/>
-          <w:lang w:val="el-GR"/>
-        </w:rPr>
-        <w:t>Cyprus Neuroscience &amp; Technology Institute</w:t>
-      </w:r>
-    </w:p>
-    <w:p>
-      <w:pPr>
-        <w:pStyle w:val="Normal"/>
-        <w:rPr>
-          <w:lang w:val="el-GR"/>
-        </w:rPr>
-      </w:pPr>
-      <w:r>
-        <w:rPr>
-          <w:i/>
-          <w:color w:val="000080"/>
-          <w:lang w:val="el-GR"/>
-        </w:rPr>
-        <w:t>Email : Electronic mail</w:t>
-      </w:r>
-    </w:p>
-    <w:p>
-      <w:pPr>
-        <w:pStyle w:val="Normal"/>
-        <w:rPr>
-          <w:i/>
-          <w:i/>
-          <w:color w:val="000080"/>
-        </w:rPr>
-      </w:pPr>
-      <w:r>
-        <w:rPr>
-          <w:lang w:val="el-GR"/>
+        <w:rPr/>
+      </w:pPr>
+      <w:r>
+        <w:rPr>
+          <w:i/>
+          <w:color w:val="000080"/>
+          <w:lang w:val="el-GR"/>
+        </w:rPr>
+        <w:t>3</w:t>
+      </w:r>
+      <w:r>
+        <w:rPr>
+          <w:i/>
+          <w:color w:val="000080"/>
+          <w:lang w:val="el-GR"/>
+        </w:rPr>
+        <w:t>. CNTI :Cyprus Neuroscience &amp; Technology Institute</w:t>
+      </w:r>
+    </w:p>
+    <w:p>
+      <w:pPr>
+        <w:pStyle w:val="Normal"/>
+        <w:rPr>
+          <w:i/>
+          <w:i/>
+          <w:color w:val="000080"/>
+        </w:rPr>
+      </w:pPr>
+      <w:r>
+        <w:rPr>
+          <w:i/>
+          <w:color w:val="000080"/>
         </w:rPr>
       </w:r>
     </w:p>
@@ -3844,45 +3731,45 @@
       <w:pPr>
         <w:pStyle w:val="Normal"/>
         <w:rPr>
-          <w:lang w:val="el-GR"/>
-        </w:rPr>
-      </w:pPr>
-      <w:r>
-        <w:rPr>
-          <w:i/>
-          <w:color w:val="000080"/>
-          <w:lang w:val="el-GR"/>
-        </w:rPr>
-        <w:t>Development Team:</w:t>
-      </w:r>
-    </w:p>
-    <w:p>
-      <w:pPr>
-        <w:pStyle w:val="Normal"/>
-        <w:rPr>
-          <w:i/>
-          <w:i/>
-          <w:color w:val="000080"/>
-        </w:rPr>
-      </w:pPr>
-      <w:r>
-        <w:rPr>
-          <w:lang w:val="el-GR"/>
-        </w:rPr>
-      </w:r>
-    </w:p>
-    <w:p>
-      <w:pPr>
-        <w:pStyle w:val="Normal"/>
-        <w:rPr>
-          <w:i/>
-          <w:i/>
-          <w:color w:val="000080"/>
-        </w:rPr>
-      </w:pPr>
-      <w:r>
-        <w:rPr>
-          <w:lang w:val="el-GR"/>
+          <w:i/>
+          <w:i/>
+          <w:color w:val="000080"/>
+          <w:lang w:val="el-GR"/>
+        </w:rPr>
+      </w:pPr>
+      <w:r>
+        <w:rPr/>
+      </w:r>
+    </w:p>
+    <w:p>
+      <w:pPr>
+        <w:pStyle w:val="Normal"/>
+        <w:rPr>
+          <w:i/>
+          <w:i/>
+          <w:color w:val="000080"/>
+        </w:rPr>
+      </w:pPr>
+      <w:r>
+        <w:rPr>
+          <w:i/>
+          <w:color w:val="000080"/>
+        </w:rPr>
+      </w:r>
+    </w:p>
+    <w:p>
+      <w:pPr>
+        <w:pStyle w:val="Normal"/>
+        <w:rPr>
+          <w:i/>
+          <w:i/>
+          <w:color w:val="000080"/>
+        </w:rPr>
+      </w:pPr>
+      <w:r>
+        <w:rPr>
+          <w:i/>
+          <w:color w:val="000080"/>
         </w:rPr>
       </w:r>
     </w:p>
@@ -3907,9 +3794,7 @@
     <w:p>
       <w:pPr>
         <w:pStyle w:val="Normal"/>
-        <w:rPr>
-          <w:lang w:val="el-GR"/>
-        </w:rPr>
+        <w:rPr/>
       </w:pPr>
       <w:bookmarkStart w:id="5" w:name="h.tyjcwt"/>
       <w:bookmarkEnd w:id="5"/>
@@ -3926,6 +3811,20 @@
       <w:pPr>
         <w:pStyle w:val="Normal"/>
         <w:rPr>
+          <w:i/>
+          <w:i/>
+          <w:color w:val="000080"/>
+          <w:lang w:val="el-GR"/>
+        </w:rPr>
+      </w:pPr>
+      <w:r>
+        <w:rPr/>
+      </w:r>
+    </w:p>
+    <w:p>
+      <w:pPr>
+        <w:pStyle w:val="Normal"/>
+        <w:rPr>
           <w:lang w:val="el-GR"/>
         </w:rPr>
       </w:pPr>
@@ -3945,11 +3844,35 @@
       </w:pPr>
       <w:r>
         <w:rPr>
-          <w:lang w:val="el-GR"/>
-        </w:rPr>
-        <w:t xml:space="preserve">[2] </w:t>
-      </w:r>
-      <w:hyperlink r:id="rId2" w:tgtFrame="_blank">
+          <w:i/>
+          <w:color w:val="000080"/>
+          <w:lang w:val="el-GR"/>
+        </w:rPr>
+        <w:t>[</w:t>
+      </w:r>
+      <w:r>
+        <w:rPr>
+          <w:i/>
+          <w:color w:val="000080"/>
+          <w:lang w:val="el-GR"/>
+        </w:rPr>
+        <w:t>2</w:t>
+      </w:r>
+      <w:r>
+        <w:rPr>
+          <w:i/>
+          <w:color w:val="000080"/>
+          <w:lang w:val="el-GR"/>
+        </w:rPr>
+        <w:t xml:space="preserve">] </w:t>
+      </w:r>
+      <w:r>
+        <w:rPr>
+          <w:lang w:val="el-GR"/>
+        </w:rPr>
+        <w:t xml:space="preserve"> </w:t>
+      </w:r>
+      <w:hyperlink r:id="rId2">
         <w:r>
           <w:rPr>
             <w:rStyle w:val="InternetLink"/>
@@ -3958,6 +3881,22 @@
           <w:t>http://www.cyberethics.info/helpline-en.html</w:t>
         </w:r>
       </w:hyperlink>
+    </w:p>
+    <w:p>
+      <w:pPr>
+        <w:pStyle w:val="Normal"/>
+        <w:rPr/>
+      </w:pPr>
+      <w:r>
+        <w:rPr>
+          <w:rStyle w:val="InternetLink"/>
+          <w:i/>
+          <w:color w:val="000080"/>
+          <w:u w:val="none"/>
+          <w:lang w:val="el-GR"/>
+        </w:rPr>
+        <w:t>[3] Περιγραφή_κατηγοριών_περιστατικών.docx</w:t>
+      </w:r>
       <w:r>
         <w:br w:type="page"/>
       </w:r>
@@ -5008,8 +4947,8 @@
           <w:lang w:val="el-GR"/>
         </w:rPr>
       </w:pPr>
-      <w:bookmarkStart w:id="19" w:name="h.3j2qqm3"/>
-      <w:bookmarkStart w:id="20" w:name="h.1ci93xb"/>
+      <w:bookmarkStart w:id="19" w:name="h.1ci93xb"/>
+      <w:bookmarkStart w:id="20" w:name="h.3j2qqm3"/>
       <w:bookmarkEnd w:id="19"/>
       <w:bookmarkEnd w:id="20"/>
       <w:r>
@@ -5982,9 +5921,7 @@
       <w:pPr>
         <w:pStyle w:val="Normal"/>
         <w:spacing w:before="0" w:after="120"/>
-        <w:rPr>
-          <w:lang w:val="el-GR"/>
-        </w:rPr>
+        <w:rPr/>
       </w:pPr>
       <w:r>
         <w:rPr>
@@ -6022,9 +5959,7 @@
         <w:tab w:val="right" w:pos="8640" w:leader="none"/>
       </w:tabs>
       <w:spacing w:before="0" w:after="720"/>
-      <w:rPr>
-        <w:lang w:val="el-GR"/>
-      </w:rPr>
+      <w:rPr/>
     </w:pPr>
     <w:r>
       <w:rPr>
@@ -6052,7 +5987,7 @@
       <w:fldChar w:fldCharType="separate"/>
     </w:r>
     <w:r>
-      <w:t>11</w:t>
+      <w:t>12</w:t>
     </w:r>
     <w:r>
       <w:fldChar w:fldCharType="end"/>
@@ -6201,9 +6136,7 @@
       </w:rPr>
     </w:pPr>
     <w:r>
-      <w:rPr>
-        <w:lang w:val="el-GR"/>
-      </w:rPr>
+      <w:rPr/>
       <w:drawing>
         <wp:inline distT="0" distB="0" distL="0" distR="0">
           <wp:extent cx="800100" cy="990600"/>
@@ -7272,7 +7205,6 @@
         </w:tabs>
         <w:ind w:left="720" w:hanging="360"/>
       </w:pPr>
-      <w:rPr/>
     </w:lvl>
     <w:lvl w:ilvl="1">
       <w:start w:val="1"/>
@@ -7285,7 +7217,6 @@
         </w:tabs>
         <w:ind w:left="1080" w:hanging="360"/>
       </w:pPr>
-      <w:rPr/>
     </w:lvl>
     <w:lvl w:ilvl="2">
       <w:start w:val="1"/>
@@ -7298,7 +7229,6 @@
         </w:tabs>
         <w:ind w:left="1440" w:hanging="360"/>
       </w:pPr>
-      <w:rPr/>
     </w:lvl>
     <w:lvl w:ilvl="3">
       <w:start w:val="1"/>
@@ -7311,7 +7241,6 @@
         </w:tabs>
         <w:ind w:left="1800" w:hanging="360"/>
       </w:pPr>
-      <w:rPr/>
     </w:lvl>
     <w:lvl w:ilvl="4">
       <w:start w:val="1"/>
@@ -7324,7 +7253,6 @@
         </w:tabs>
         <w:ind w:left="2160" w:hanging="360"/>
       </w:pPr>
-      <w:rPr/>
     </w:lvl>
     <w:lvl w:ilvl="5">
       <w:start w:val="1"/>
@@ -7337,7 +7265,6 @@
         </w:tabs>
         <w:ind w:left="2520" w:hanging="360"/>
       </w:pPr>
-      <w:rPr/>
     </w:lvl>
     <w:lvl w:ilvl="6">
       <w:start w:val="1"/>
@@ -7350,7 +7277,6 @@
         </w:tabs>
         <w:ind w:left="2880" w:hanging="360"/>
       </w:pPr>
-      <w:rPr/>
     </w:lvl>
     <w:lvl w:ilvl="7">
       <w:start w:val="1"/>
@@ -7363,7 +7289,6 @@
         </w:tabs>
         <w:ind w:left="3240" w:hanging="360"/>
       </w:pPr>
-      <w:rPr/>
     </w:lvl>
     <w:lvl w:ilvl="8">
       <w:start w:val="1"/>
@@ -7376,10 +7301,128 @@
         </w:tabs>
         <w:ind w:left="3600" w:hanging="360"/>
       </w:pPr>
-      <w:rPr/>
     </w:lvl>
   </w:abstractNum>
   <w:abstractNum w:abstractNumId="10">
+    <w:lvl w:ilvl="0">
+      <w:start w:val="1"/>
+      <w:numFmt w:val="decimal"/>
+      <w:lvlText w:val="%1."/>
+      <w:lvlJc w:val="left"/>
+      <w:pPr>
+        <w:tabs>
+          <w:tab w:val="num" w:pos="720"/>
+        </w:tabs>
+        <w:ind w:left="720" w:hanging="360"/>
+      </w:pPr>
+      <w:rPr/>
+    </w:lvl>
+    <w:lvl w:ilvl="1">
+      <w:start w:val="1"/>
+      <w:numFmt w:val="decimal"/>
+      <w:lvlText w:val="%2."/>
+      <w:lvlJc w:val="left"/>
+      <w:pPr>
+        <w:tabs>
+          <w:tab w:val="num" w:pos="1080"/>
+        </w:tabs>
+        <w:ind w:left="1080" w:hanging="360"/>
+      </w:pPr>
+      <w:rPr/>
+    </w:lvl>
+    <w:lvl w:ilvl="2">
+      <w:start w:val="1"/>
+      <w:numFmt w:val="decimal"/>
+      <w:lvlText w:val="%3."/>
+      <w:lvlJc w:val="left"/>
+      <w:pPr>
+        <w:tabs>
+          <w:tab w:val="num" w:pos="1440"/>
+        </w:tabs>
+        <w:ind w:left="1440" w:hanging="360"/>
+      </w:pPr>
+      <w:rPr/>
+    </w:lvl>
+    <w:lvl w:ilvl="3">
+      <w:start w:val="1"/>
+      <w:numFmt w:val="decimal"/>
+      <w:lvlText w:val="%4."/>
+      <w:lvlJc w:val="left"/>
+      <w:pPr>
+        <w:tabs>
+          <w:tab w:val="num" w:pos="1800"/>
+        </w:tabs>
+        <w:ind w:left="1800" w:hanging="360"/>
+      </w:pPr>
+      <w:rPr/>
+    </w:lvl>
+    <w:lvl w:ilvl="4">
+      <w:start w:val="1"/>
+      <w:numFmt w:val="decimal"/>
+      <w:lvlText w:val="%5."/>
+      <w:lvlJc w:val="left"/>
+      <w:pPr>
+        <w:tabs>
+          <w:tab w:val="num" w:pos="2160"/>
+        </w:tabs>
+        <w:ind w:left="2160" w:hanging="360"/>
+      </w:pPr>
+      <w:rPr/>
+    </w:lvl>
+    <w:lvl w:ilvl="5">
+      <w:start w:val="1"/>
+      <w:numFmt w:val="decimal"/>
+      <w:lvlText w:val="%6."/>
+      <w:lvlJc w:val="left"/>
+      <w:pPr>
+        <w:tabs>
+          <w:tab w:val="num" w:pos="2520"/>
+        </w:tabs>
+        <w:ind w:left="2520" w:hanging="360"/>
+      </w:pPr>
+      <w:rPr/>
+    </w:lvl>
+    <w:lvl w:ilvl="6">
+      <w:start w:val="1"/>
+      <w:numFmt w:val="decimal"/>
+      <w:lvlText w:val="%7."/>
+      <w:lvlJc w:val="left"/>
+      <w:pPr>
+        <w:tabs>
+          <w:tab w:val="num" w:pos="2880"/>
+        </w:tabs>
+        <w:ind w:left="2880" w:hanging="360"/>
+      </w:pPr>
+      <w:rPr/>
+    </w:lvl>
+    <w:lvl w:ilvl="7">
+      <w:start w:val="1"/>
+      <w:numFmt w:val="decimal"/>
+      <w:lvlText w:val="%8."/>
+      <w:lvlJc w:val="left"/>
+      <w:pPr>
+        <w:tabs>
+          <w:tab w:val="num" w:pos="3240"/>
+        </w:tabs>
+        <w:ind w:left="3240" w:hanging="360"/>
+      </w:pPr>
+      <w:rPr/>
+    </w:lvl>
+    <w:lvl w:ilvl="8">
+      <w:start w:val="1"/>
+      <w:numFmt w:val="decimal"/>
+      <w:lvlText w:val="%9."/>
+      <w:lvlJc w:val="left"/>
+      <w:pPr>
+        <w:tabs>
+          <w:tab w:val="num" w:pos="3600"/>
+        </w:tabs>
+        <w:ind w:left="3600" w:hanging="360"/>
+      </w:pPr>
+      <w:rPr/>
+    </w:lvl>
+  </w:abstractNum>
+  <w:abstractNum w:abstractNumId="11">
     <w:lvl w:ilvl="0">
       <w:start w:val="1"/>
       <w:numFmt w:val="none"/>
@@ -7527,6 +7570,9 @@
   </w:num>
   <w:num w:numId="10">
     <w:abstractNumId w:val="10"/>
+  </w:num>
+  <w:num w:numId="11">
+    <w:abstractNumId w:val="11"/>
   </w:num>
 </w:numbering>
 </file>
@@ -7699,7 +7745,7 @@
       <w:color w:val="000000"/>
       <w:sz w:val="22"/>
       <w:szCs w:val="22"/>
-      <w:lang w:eastAsia="en-US" w:bidi="ar-SA" w:val="el-GR"/>
+      <w:lang w:val="el-GR" w:eastAsia="en-US" w:bidi="ar-SA"/>
     </w:rPr>
   </w:style>
   <w:style w:type="paragraph" w:styleId="Heading1">
@@ -8581,6 +8627,565 @@
     <w:qFormat/>
     <w:rPr>
       <w:rFonts w:ascii="OpenSymbol" w:hAnsi="OpenSymbol" w:eastAsia="OpenSymbol" w:cs="OpenSymbol"/>
+    </w:rPr>
+  </w:style>
+  <w:style w:type="character" w:styleId="ListLabel90">
+    <w:name w:val="ListLabel 90"/>
+    <w:qFormat/>
+    <w:rPr>
+      <w:rFonts w:cs="Arial"/>
+      <w:position w:val="0"/>
+      <w:sz w:val="22"/>
+      <w:sz w:val="22"/>
+      <w:vertAlign w:val="baseline"/>
+    </w:rPr>
+  </w:style>
+  <w:style w:type="character" w:styleId="ListLabel91">
+    <w:name w:val="ListLabel 91"/>
+    <w:qFormat/>
+    <w:rPr>
+      <w:rFonts w:cs="OpenSymbol"/>
+    </w:rPr>
+  </w:style>
+  <w:style w:type="character" w:styleId="ListLabel92">
+    <w:name w:val="ListLabel 92"/>
+    <w:qFormat/>
+    <w:rPr>
+      <w:rFonts w:cs="OpenSymbol"/>
+    </w:rPr>
+  </w:style>
+  <w:style w:type="character" w:styleId="ListLabel93">
+    <w:name w:val="ListLabel 93"/>
+    <w:qFormat/>
+    <w:rPr>
+      <w:rFonts w:cs="OpenSymbol"/>
+    </w:rPr>
+  </w:style>
+  <w:style w:type="character" w:styleId="ListLabel94">
+    <w:name w:val="ListLabel 94"/>
+    <w:qFormat/>
+    <w:rPr>
+      <w:rFonts w:cs="OpenSymbol"/>
+    </w:rPr>
+  </w:style>
+  <w:style w:type="character" w:styleId="ListLabel95">
+    <w:name w:val="ListLabel 95"/>
+    <w:qFormat/>
+    <w:rPr>
+      <w:rFonts w:cs="OpenSymbol"/>
+    </w:rPr>
+  </w:style>
+  <w:style w:type="character" w:styleId="ListLabel96">
+    <w:name w:val="ListLabel 96"/>
+    <w:qFormat/>
+    <w:rPr>
+      <w:rFonts w:cs="OpenSymbol"/>
+    </w:rPr>
+  </w:style>
+  <w:style w:type="character" w:styleId="ListLabel97">
+    <w:name w:val="ListLabel 97"/>
+    <w:qFormat/>
+    <w:rPr>
+      <w:rFonts w:cs="OpenSymbol"/>
+    </w:rPr>
+  </w:style>
+  <w:style w:type="character" w:styleId="ListLabel98">
+    <w:name w:val="ListLabel 98"/>
+    <w:qFormat/>
+    <w:rPr>
+      <w:rFonts w:cs="OpenSymbol"/>
+    </w:rPr>
+  </w:style>
+  <w:style w:type="character" w:styleId="ListLabel99">
+    <w:name w:val="ListLabel 99"/>
+    <w:qFormat/>
+    <w:rPr>
+      <w:rFonts w:cs="Arial"/>
+      <w:position w:val="0"/>
+      <w:sz w:val="22"/>
+      <w:sz w:val="22"/>
+      <w:vertAlign w:val="baseline"/>
+    </w:rPr>
+  </w:style>
+  <w:style w:type="character" w:styleId="ListLabel100">
+    <w:name w:val="ListLabel 100"/>
+    <w:qFormat/>
+    <w:rPr>
+      <w:rFonts w:cs="OpenSymbol"/>
+    </w:rPr>
+  </w:style>
+  <w:style w:type="character" w:styleId="ListLabel101">
+    <w:name w:val="ListLabel 101"/>
+    <w:qFormat/>
+    <w:rPr>
+      <w:rFonts w:cs="OpenSymbol"/>
+    </w:rPr>
+  </w:style>
+  <w:style w:type="character" w:styleId="ListLabel102">
+    <w:name w:val="ListLabel 102"/>
+    <w:qFormat/>
+    <w:rPr>
+      <w:rFonts w:cs="OpenSymbol"/>
+    </w:rPr>
+  </w:style>
+  <w:style w:type="character" w:styleId="ListLabel103">
+    <w:name w:val="ListLabel 103"/>
+    <w:qFormat/>
+    <w:rPr>
+      <w:rFonts w:cs="OpenSymbol"/>
+    </w:rPr>
+  </w:style>
+  <w:style w:type="character" w:styleId="ListLabel104">
+    <w:name w:val="ListLabel 104"/>
+    <w:qFormat/>
+    <w:rPr>
+      <w:rFonts w:cs="OpenSymbol"/>
+    </w:rPr>
+  </w:style>
+  <w:style w:type="character" w:styleId="ListLabel105">
+    <w:name w:val="ListLabel 105"/>
+    <w:qFormat/>
+    <w:rPr>
+      <w:rFonts w:cs="OpenSymbol"/>
+    </w:rPr>
+  </w:style>
+  <w:style w:type="character" w:styleId="ListLabel106">
+    <w:name w:val="ListLabel 106"/>
+    <w:qFormat/>
+    <w:rPr>
+      <w:rFonts w:cs="OpenSymbol"/>
+    </w:rPr>
+  </w:style>
+  <w:style w:type="character" w:styleId="ListLabel107">
+    <w:name w:val="ListLabel 107"/>
+    <w:qFormat/>
+    <w:rPr>
+      <w:rFonts w:cs="OpenSymbol"/>
+    </w:rPr>
+  </w:style>
+  <w:style w:type="character" w:styleId="ListLabel108">
+    <w:name w:val="ListLabel 108"/>
+    <w:qFormat/>
+    <w:rPr>
+      <w:rFonts w:cs="Arial"/>
+      <w:position w:val="0"/>
+      <w:sz w:val="22"/>
+      <w:sz w:val="22"/>
+      <w:vertAlign w:val="baseline"/>
+    </w:rPr>
+  </w:style>
+  <w:style w:type="character" w:styleId="ListLabel109">
+    <w:name w:val="ListLabel 109"/>
+    <w:qFormat/>
+    <w:rPr>
+      <w:rFonts w:cs="OpenSymbol"/>
+    </w:rPr>
+  </w:style>
+  <w:style w:type="character" w:styleId="ListLabel110">
+    <w:name w:val="ListLabel 110"/>
+    <w:qFormat/>
+    <w:rPr>
+      <w:rFonts w:cs="OpenSymbol"/>
+    </w:rPr>
+  </w:style>
+  <w:style w:type="character" w:styleId="ListLabel111">
+    <w:name w:val="ListLabel 111"/>
+    <w:qFormat/>
+    <w:rPr>
+      <w:rFonts w:cs="OpenSymbol"/>
+    </w:rPr>
+  </w:style>
+  <w:style w:type="character" w:styleId="ListLabel112">
+    <w:name w:val="ListLabel 112"/>
+    <w:qFormat/>
+    <w:rPr>
+      <w:rFonts w:cs="OpenSymbol"/>
+    </w:rPr>
+  </w:style>
+  <w:style w:type="character" w:styleId="ListLabel113">
+    <w:name w:val="ListLabel 113"/>
+    <w:qFormat/>
+    <w:rPr>
+      <w:rFonts w:cs="OpenSymbol"/>
+    </w:rPr>
+  </w:style>
+  <w:style w:type="character" w:styleId="ListLabel114">
+    <w:name w:val="ListLabel 114"/>
+    <w:qFormat/>
+    <w:rPr>
+      <w:rFonts w:cs="OpenSymbol"/>
+    </w:rPr>
+  </w:style>
+  <w:style w:type="character" w:styleId="ListLabel115">
+    <w:name w:val="ListLabel 115"/>
+    <w:qFormat/>
+    <w:rPr>
+      <w:rFonts w:cs="OpenSymbol"/>
+    </w:rPr>
+  </w:style>
+  <w:style w:type="character" w:styleId="ListLabel116">
+    <w:name w:val="ListLabel 116"/>
+    <w:qFormat/>
+    <w:rPr>
+      <w:rFonts w:cs="OpenSymbol"/>
+    </w:rPr>
+  </w:style>
+  <w:style w:type="character" w:styleId="ListLabel117">
+    <w:name w:val="ListLabel 117"/>
+    <w:qFormat/>
+    <w:rPr>
+      <w:rFonts w:cs="Arial"/>
+      <w:position w:val="0"/>
+      <w:sz w:val="22"/>
+      <w:sz w:val="22"/>
+      <w:vertAlign w:val="baseline"/>
+    </w:rPr>
+  </w:style>
+  <w:style w:type="character" w:styleId="ListLabel118">
+    <w:name w:val="ListLabel 118"/>
+    <w:qFormat/>
+    <w:rPr>
+      <w:rFonts w:cs="OpenSymbol"/>
+    </w:rPr>
+  </w:style>
+  <w:style w:type="character" w:styleId="ListLabel119">
+    <w:name w:val="ListLabel 119"/>
+    <w:qFormat/>
+    <w:rPr>
+      <w:rFonts w:cs="OpenSymbol"/>
+    </w:rPr>
+  </w:style>
+  <w:style w:type="character" w:styleId="ListLabel120">
+    <w:name w:val="ListLabel 120"/>
+    <w:qFormat/>
+    <w:rPr>
+      <w:rFonts w:cs="OpenSymbol"/>
+    </w:rPr>
+  </w:style>
+  <w:style w:type="character" w:styleId="ListLabel121">
+    <w:name w:val="ListLabel 121"/>
+    <w:qFormat/>
+    <w:rPr>
+      <w:rFonts w:cs="OpenSymbol"/>
+    </w:rPr>
+  </w:style>
+  <w:style w:type="character" w:styleId="ListLabel122">
+    <w:name w:val="ListLabel 122"/>
+    <w:qFormat/>
+    <w:rPr>
+      <w:rFonts w:cs="OpenSymbol"/>
+    </w:rPr>
+  </w:style>
+  <w:style w:type="character" w:styleId="ListLabel123">
+    <w:name w:val="ListLabel 123"/>
+    <w:qFormat/>
+    <w:rPr>
+      <w:rFonts w:cs="OpenSymbol"/>
+    </w:rPr>
+  </w:style>
+  <w:style w:type="character" w:styleId="ListLabel124">
+    <w:name w:val="ListLabel 124"/>
+    <w:qFormat/>
+    <w:rPr>
+      <w:rFonts w:cs="OpenSymbol"/>
+    </w:rPr>
+  </w:style>
+  <w:style w:type="character" w:styleId="ListLabel125">
+    <w:name w:val="ListLabel 125"/>
+    <w:qFormat/>
+    <w:rPr>
+      <w:rFonts w:cs="OpenSymbol"/>
+    </w:rPr>
+  </w:style>
+  <w:style w:type="character" w:styleId="ListLabel126">
+    <w:name w:val="ListLabel 126"/>
+    <w:qFormat/>
+    <w:rPr>
+      <w:rFonts w:cs="Arial"/>
+      <w:position w:val="0"/>
+      <w:sz w:val="22"/>
+      <w:sz w:val="22"/>
+      <w:vertAlign w:val="baseline"/>
+    </w:rPr>
+  </w:style>
+  <w:style w:type="character" w:styleId="ListLabel127">
+    <w:name w:val="ListLabel 127"/>
+    <w:qFormat/>
+    <w:rPr>
+      <w:rFonts w:cs="OpenSymbol"/>
+    </w:rPr>
+  </w:style>
+  <w:style w:type="character" w:styleId="ListLabel128">
+    <w:name w:val="ListLabel 128"/>
+    <w:qFormat/>
+    <w:rPr>
+      <w:rFonts w:cs="OpenSymbol"/>
+    </w:rPr>
+  </w:style>
+  <w:style w:type="character" w:styleId="ListLabel129">
+    <w:name w:val="ListLabel 129"/>
+    <w:qFormat/>
+    <w:rPr>
+      <w:rFonts w:cs="OpenSymbol"/>
+    </w:rPr>
+  </w:style>
+  <w:style w:type="character" w:styleId="ListLabel130">
+    <w:name w:val="ListLabel 130"/>
+    <w:qFormat/>
+    <w:rPr>
+      <w:rFonts w:cs="OpenSymbol"/>
+    </w:rPr>
+  </w:style>
+  <w:style w:type="character" w:styleId="ListLabel131">
+    <w:name w:val="ListLabel 131"/>
+    <w:qFormat/>
+    <w:rPr>
+      <w:rFonts w:cs="OpenSymbol"/>
+    </w:rPr>
+  </w:style>
+  <w:style w:type="character" w:styleId="ListLabel132">
+    <w:name w:val="ListLabel 132"/>
+    <w:qFormat/>
+    <w:rPr>
+      <w:rFonts w:cs="OpenSymbol"/>
+    </w:rPr>
+  </w:style>
+  <w:style w:type="character" w:styleId="ListLabel133">
+    <w:name w:val="ListLabel 133"/>
+    <w:qFormat/>
+    <w:rPr>
+      <w:rFonts w:cs="OpenSymbol"/>
+    </w:rPr>
+  </w:style>
+  <w:style w:type="character" w:styleId="ListLabel134">
+    <w:name w:val="ListLabel 134"/>
+    <w:qFormat/>
+    <w:rPr>
+      <w:rFonts w:cs="OpenSymbol"/>
+    </w:rPr>
+  </w:style>
+  <w:style w:type="character" w:styleId="ListLabel135">
+    <w:name w:val="ListLabel 135"/>
+    <w:qFormat/>
+    <w:rPr>
+      <w:rFonts w:cs="Arial"/>
+      <w:position w:val="0"/>
+      <w:sz w:val="22"/>
+      <w:sz w:val="22"/>
+      <w:vertAlign w:val="baseline"/>
+    </w:rPr>
+  </w:style>
+  <w:style w:type="character" w:styleId="ListLabel136">
+    <w:name w:val="ListLabel 136"/>
+    <w:qFormat/>
+    <w:rPr>
+      <w:rFonts w:cs="OpenSymbol"/>
+    </w:rPr>
+  </w:style>
+  <w:style w:type="character" w:styleId="ListLabel137">
+    <w:name w:val="ListLabel 137"/>
+    <w:qFormat/>
+    <w:rPr>
+      <w:rFonts w:cs="OpenSymbol"/>
+    </w:rPr>
+  </w:style>
+  <w:style w:type="character" w:styleId="ListLabel138">
+    <w:name w:val="ListLabel 138"/>
+    <w:qFormat/>
+    <w:rPr>
+      <w:rFonts w:cs="OpenSymbol"/>
+    </w:rPr>
+  </w:style>
+  <w:style w:type="character" w:styleId="ListLabel139">
+    <w:name w:val="ListLabel 139"/>
+    <w:qFormat/>
+    <w:rPr>
+      <w:rFonts w:cs="OpenSymbol"/>
+    </w:rPr>
+  </w:style>
+  <w:style w:type="character" w:styleId="ListLabel140">
+    <w:name w:val="ListLabel 140"/>
+    <w:qFormat/>
+    <w:rPr>
+      <w:rFonts w:cs="OpenSymbol"/>
+    </w:rPr>
+  </w:style>
+  <w:style w:type="character" w:styleId="ListLabel141">
+    <w:name w:val="ListLabel 141"/>
+    <w:qFormat/>
+    <w:rPr>
+      <w:rFonts w:cs="OpenSymbol"/>
+    </w:rPr>
+  </w:style>
+  <w:style w:type="character" w:styleId="ListLabel142">
+    <w:name w:val="ListLabel 142"/>
+    <w:qFormat/>
+    <w:rPr>
+      <w:rFonts w:cs="OpenSymbol"/>
+    </w:rPr>
+  </w:style>
+  <w:style w:type="character" w:styleId="ListLabel143">
+    <w:name w:val="ListLabel 143"/>
+    <w:qFormat/>
+    <w:rPr>
+      <w:rFonts w:cs="OpenSymbol"/>
+    </w:rPr>
+  </w:style>
+  <w:style w:type="character" w:styleId="ListLabel144">
+    <w:name w:val="ListLabel 144"/>
+    <w:qFormat/>
+    <w:rPr>
+      <w:position w:val="0"/>
+      <w:sz w:val="22"/>
+      <w:sz w:val="22"/>
+      <w:vertAlign w:val="baseline"/>
+    </w:rPr>
+  </w:style>
+  <w:style w:type="character" w:styleId="ListLabel145">
+    <w:name w:val="ListLabel 145"/>
+    <w:qFormat/>
+    <w:rPr>
+      <w:position w:val="0"/>
+      <w:sz w:val="22"/>
+      <w:sz w:val="22"/>
+      <w:vertAlign w:val="baseline"/>
+    </w:rPr>
+  </w:style>
+  <w:style w:type="character" w:styleId="ListLabel146">
+    <w:name w:val="ListLabel 146"/>
+    <w:qFormat/>
+    <w:rPr>
+      <w:position w:val="0"/>
+      <w:sz w:val="22"/>
+      <w:sz w:val="22"/>
+      <w:vertAlign w:val="baseline"/>
+    </w:rPr>
+  </w:style>
+  <w:style w:type="character" w:styleId="ListLabel147">
+    <w:name w:val="ListLabel 147"/>
+    <w:qFormat/>
+    <w:rPr>
+      <w:position w:val="0"/>
+      <w:sz w:val="22"/>
+      <w:sz w:val="22"/>
+      <w:vertAlign w:val="baseline"/>
+    </w:rPr>
+  </w:style>
+  <w:style w:type="character" w:styleId="ListLabel148">
+    <w:name w:val="ListLabel 148"/>
+    <w:qFormat/>
+    <w:rPr>
+      <w:position w:val="0"/>
+      <w:sz w:val="22"/>
+      <w:sz w:val="22"/>
+      <w:vertAlign w:val="baseline"/>
+    </w:rPr>
+  </w:style>
+  <w:style w:type="character" w:styleId="ListLabel149">
+    <w:name w:val="ListLabel 149"/>
+    <w:qFormat/>
+    <w:rPr>
+      <w:position w:val="0"/>
+      <w:sz w:val="22"/>
+      <w:sz w:val="22"/>
+      <w:vertAlign w:val="baseline"/>
+    </w:rPr>
+  </w:style>
+  <w:style w:type="character" w:styleId="ListLabel150">
+    <w:name w:val="ListLabel 150"/>
+    <w:qFormat/>
+    <w:rPr>
+      <w:position w:val="0"/>
+      <w:sz w:val="22"/>
+      <w:sz w:val="22"/>
+      <w:vertAlign w:val="baseline"/>
+    </w:rPr>
+  </w:style>
+  <w:style w:type="character" w:styleId="ListLabel151">
+    <w:name w:val="ListLabel 151"/>
+    <w:qFormat/>
+    <w:rPr>
+      <w:position w:val="0"/>
+      <w:sz w:val="22"/>
+      <w:sz w:val="22"/>
+      <w:vertAlign w:val="baseline"/>
+    </w:rPr>
+  </w:style>
+  <w:style w:type="character" w:styleId="ListLabel152">
+    <w:name w:val="ListLabel 152"/>
+    <w:qFormat/>
+    <w:rPr>
+      <w:position w:val="0"/>
+      <w:sz w:val="22"/>
+      <w:sz w:val="22"/>
+      <w:vertAlign w:val="baseline"/>
+    </w:rPr>
+  </w:style>
+  <w:style w:type="character" w:styleId="ListLabel153">
+    <w:name w:val="ListLabel 153"/>
+    <w:qFormat/>
+    <w:rPr>
+      <w:rFonts w:cs="Arial"/>
+      <w:position w:val="0"/>
+      <w:sz w:val="22"/>
+      <w:sz w:val="22"/>
+      <w:vertAlign w:val="baseline"/>
+    </w:rPr>
+  </w:style>
+  <w:style w:type="character" w:styleId="ListLabel154">
+    <w:name w:val="ListLabel 154"/>
+    <w:qFormat/>
+    <w:rPr>
+      <w:rFonts w:cs="OpenSymbol"/>
+    </w:rPr>
+  </w:style>
+  <w:style w:type="character" w:styleId="ListLabel155">
+    <w:name w:val="ListLabel 155"/>
+    <w:qFormat/>
+    <w:rPr>
+      <w:rFonts w:cs="OpenSymbol"/>
+    </w:rPr>
+  </w:style>
+  <w:style w:type="character" w:styleId="ListLabel156">
+    <w:name w:val="ListLabel 156"/>
+    <w:qFormat/>
+    <w:rPr>
+      <w:rFonts w:cs="OpenSymbol"/>
+    </w:rPr>
+  </w:style>
+  <w:style w:type="character" w:styleId="ListLabel157">
+    <w:name w:val="ListLabel 157"/>
+    <w:qFormat/>
+    <w:rPr>
+      <w:rFonts w:cs="OpenSymbol"/>
+    </w:rPr>
+  </w:style>
+  <w:style w:type="character" w:styleId="ListLabel158">
+    <w:name w:val="ListLabel 158"/>
+    <w:qFormat/>
+    <w:rPr>
+      <w:rFonts w:cs="OpenSymbol"/>
+    </w:rPr>
+  </w:style>
+  <w:style w:type="character" w:styleId="ListLabel159">
+    <w:name w:val="ListLabel 159"/>
+    <w:qFormat/>
+    <w:rPr>
+      <w:rFonts w:cs="OpenSymbol"/>
+    </w:rPr>
+  </w:style>
+  <w:style w:type="character" w:styleId="ListLabel160">
+    <w:name w:val="ListLabel 160"/>
+    <w:qFormat/>
+    <w:rPr>
+      <w:rFonts w:cs="OpenSymbol"/>
+    </w:rPr>
+  </w:style>
+  <w:style w:type="character" w:styleId="ListLabel161">
+    <w:name w:val="ListLabel 161"/>
+    <w:qFormat/>
+    <w:rPr>
+      <w:rFonts w:cs="OpenSymbol"/>
     </w:rPr>
   </w:style>
   <w:style w:type="paragraph" w:styleId="Heading">

</xml_diff>